<commit_message>
Uploading the updated file with DNS instructions.
</commit_message>
<xml_diff>
--- a/Projet ACOG.docx
+++ b/Projet ACOG.docx
@@ -3,115 +3,667 @@
 <w:document xmlns:wpc="http://schemas.microsoft.com/office/word/2010/wordprocessingCanvas" xmlns:cx="http://schemas.microsoft.com/office/drawing/2014/chartex" xmlns:cx1="http://schemas.microsoft.com/office/drawing/2015/9/8/chartex" xmlns:cx2="http://schemas.microsoft.com/office/drawing/2015/10/21/chartex" xmlns:cx3="http://schemas.microsoft.com/office/drawing/2016/5/9/chartex" xmlns:cx4="http://schemas.microsoft.com/office/drawing/2016/5/10/chartex" xmlns:cx5="http://schemas.microsoft.com/office/drawing/2016/5/11/chartex" xmlns:cx6="http://schemas.microsoft.com/office/drawing/2016/5/12/chartex" xmlns:cx7="http://schemas.microsoft.com/office/drawing/2016/5/13/chartex" xmlns:cx8="http://schemas.microsoft.com/office/drawing/2016/5/14/chartex" xmlns:mc="http://schemas.openxmlformats.org/markup-compatibility/2006" xmlns:aink="http://schemas.microsoft.com/office/drawing/2016/ink" xmlns:am3d="http://schemas.microsoft.com/office/drawing/2017/model3d" xmlns:o="urn:schemas-microsoft-com:office:office" xmlns:oel="http://schemas.microsoft.com/office/2019/extlst" xmlns:r="http://schemas.openxmlformats.org/officeDocument/2006/relationships" xmlns:m="http://schemas.openxmlformats.org/officeDocument/2006/math" xmlns:v="urn:schemas-microsoft-com:vml" xmlns:wp14="http://schemas.microsoft.com/office/word/2010/wordprocessingDrawing" xmlns:wp="http://schemas.openxmlformats.org/drawingml/2006/wordprocessingDrawing" xmlns:w10="urn:schemas-microsoft-com:office:word" xmlns:w="http://schemas.openxmlformats.org/wordprocessingml/2006/main" xmlns:w14="http://schemas.microsoft.com/office/word/2010/wordml" xmlns:w15="http://schemas.microsoft.com/office/word/2012/wordml" xmlns:w16cex="http://schemas.microsoft.com/office/word/2018/wordml/cex" xmlns:w16cid="http://schemas.microsoft.com/office/word/2016/wordml/cid" xmlns:w16="http://schemas.microsoft.com/office/word/2018/wordml" xmlns:w16du="http://schemas.microsoft.com/office/word/2023/wordml/word16du" xmlns:w16sdtdh="http://schemas.microsoft.com/office/word/2020/wordml/sdtdatahash" xmlns:w16se="http://schemas.microsoft.com/office/word/2015/wordml/symex" xmlns:wpg="http://schemas.microsoft.com/office/word/2010/wordprocessingGroup" xmlns:wpi="http://schemas.microsoft.com/office/word/2010/wordprocessingInk" xmlns:wne="http://schemas.microsoft.com/office/word/2006/wordml" xmlns:wps="http://schemas.microsoft.com/office/word/2010/wordprocessingShape" mc:Ignorable="w14 w15 w16se w16cid w16 w16cex w16sdtdh wp14">
   <w:body>
     <w:p>
-      <w:r>
-        <w:t>Projet ACOG</w:t>
-      </w:r>
-    </w:p>
-    <w:p/>
-    <w:p>
-      <w:pPr>
-        <w:pStyle w:val="Titre1"/>
-      </w:pPr>
-      <w:r>
+      <w:pPr>
+        <w:jc w:val="center"/>
+        <w:rPr>
+          <w:lang w:val="en-US"/>
+        </w:rPr>
+      </w:pPr>
+      <w:r>
+        <w:rPr>
+          <w:lang w:val="en-US"/>
+        </w:rPr>
+        <w:t>Project</w:t>
+      </w:r>
+      <w:r>
+        <w:rPr>
+          <w:lang w:val="en-US"/>
+        </w:rPr>
+        <w:t xml:space="preserve"> ACOG</w:t>
+      </w:r>
+    </w:p>
+    <w:p>
+      <w:pPr>
+        <w:rPr>
+          <w:lang w:val="en-US"/>
+        </w:rPr>
+      </w:pPr>
+    </w:p>
+    <w:sdt>
+      <w:sdtPr>
+        <w:rPr>
+          <w:lang w:val="en-GB"/>
+        </w:rPr>
+        <w:id w:val="-813487142"/>
+        <w:docPartObj>
+          <w:docPartGallery w:val="Table of Contents"/>
+          <w:docPartUnique/>
+        </w:docPartObj>
+      </w:sdtPr>
+      <w:sdtEndPr>
+        <w:rPr>
+          <w:rFonts w:asciiTheme="minorHAnsi" w:eastAsiaTheme="minorHAnsi" w:hAnsiTheme="minorHAnsi" w:cstheme="minorBidi"/>
+          <w:b/>
+          <w:bCs/>
+          <w:color w:val="auto"/>
+          <w:kern w:val="2"/>
+          <w:sz w:val="22"/>
+          <w:szCs w:val="22"/>
+          <w:lang w:eastAsia="en-US"/>
+          <w14:ligatures w14:val="standardContextual"/>
+        </w:rPr>
+      </w:sdtEndPr>
+      <w:sdtContent>
+        <w:p>
+          <w:pPr>
+            <w:pStyle w:val="TOCHeading"/>
+          </w:pPr>
+          <w:r>
+            <w:rPr>
+              <w:lang w:val="en-GB"/>
+            </w:rPr>
+            <w:t>Contents</w:t>
+          </w:r>
+        </w:p>
+        <w:p>
+          <w:pPr>
+            <w:pStyle w:val="TOC1"/>
+            <w:tabs>
+              <w:tab w:val="right" w:leader="dot" w:pos="9062"/>
+            </w:tabs>
+            <w:rPr>
+              <w:rFonts w:eastAsiaTheme="minorEastAsia"/>
+              <w:noProof/>
+              <w:lang w:val="en-BE" w:eastAsia="en-BE"/>
+            </w:rPr>
+          </w:pPr>
+          <w:r>
+            <w:fldChar w:fldCharType="begin"/>
+          </w:r>
+          <w:r>
+            <w:instrText xml:space="preserve"> TOC \o "1-3" \h \z \u </w:instrText>
+          </w:r>
+          <w:r>
+            <w:fldChar w:fldCharType="separate"/>
+          </w:r>
+          <w:hyperlink w:anchor="_Toc136877621" w:history="1">
+            <w:r>
+              <w:rPr>
+                <w:rStyle w:val="Hyperlink"/>
+                <w:noProof/>
+                <w:lang w:val="en-US"/>
+              </w:rPr>
+              <w:t>How to setup a dhcp services with VLAN</w:t>
+            </w:r>
+            <w:r>
+              <w:rPr>
+                <w:noProof/>
+                <w:webHidden/>
+              </w:rPr>
+              <w:tab/>
+            </w:r>
+            <w:r>
+              <w:rPr>
+                <w:noProof/>
+                <w:webHidden/>
+              </w:rPr>
+              <w:fldChar w:fldCharType="begin"/>
+            </w:r>
+            <w:r>
+              <w:rPr>
+                <w:noProof/>
+                <w:webHidden/>
+              </w:rPr>
+              <w:instrText xml:space="preserve"> PAGEREF _Toc136877621 \h </w:instrText>
+            </w:r>
+            <w:r>
+              <w:rPr>
+                <w:noProof/>
+                <w:webHidden/>
+              </w:rPr>
+            </w:r>
+            <w:r>
+              <w:rPr>
+                <w:noProof/>
+                <w:webHidden/>
+              </w:rPr>
+              <w:fldChar w:fldCharType="separate"/>
+            </w:r>
+            <w:r>
+              <w:rPr>
+                <w:noProof/>
+                <w:webHidden/>
+              </w:rPr>
+              <w:t>2</w:t>
+            </w:r>
+            <w:r>
+              <w:rPr>
+                <w:noProof/>
+                <w:webHidden/>
+              </w:rPr>
+              <w:fldChar w:fldCharType="end"/>
+            </w:r>
+          </w:hyperlink>
+        </w:p>
+        <w:p>
+          <w:pPr>
+            <w:pStyle w:val="TOC1"/>
+            <w:tabs>
+              <w:tab w:val="right" w:leader="dot" w:pos="9062"/>
+            </w:tabs>
+            <w:rPr>
+              <w:rFonts w:eastAsiaTheme="minorEastAsia"/>
+              <w:noProof/>
+              <w:lang w:val="en-BE" w:eastAsia="en-BE"/>
+            </w:rPr>
+          </w:pPr>
+          <w:hyperlink w:anchor="_Toc136877622" w:history="1">
+            <w:r>
+              <w:rPr>
+                <w:rStyle w:val="Hyperlink"/>
+                <w:noProof/>
+                <w:lang w:val="en-US"/>
+              </w:rPr>
+              <w:t>How to setup a DNS server with VLANs</w:t>
+            </w:r>
+            <w:r>
+              <w:rPr>
+                <w:noProof/>
+                <w:webHidden/>
+              </w:rPr>
+              <w:tab/>
+            </w:r>
+            <w:r>
+              <w:rPr>
+                <w:noProof/>
+                <w:webHidden/>
+              </w:rPr>
+              <w:fldChar w:fldCharType="begin"/>
+            </w:r>
+            <w:r>
+              <w:rPr>
+                <w:noProof/>
+                <w:webHidden/>
+              </w:rPr>
+              <w:instrText xml:space="preserve"> PAGEREF _Toc136877622 \h </w:instrText>
+            </w:r>
+            <w:r>
+              <w:rPr>
+                <w:noProof/>
+                <w:webHidden/>
+              </w:rPr>
+            </w:r>
+            <w:r>
+              <w:rPr>
+                <w:noProof/>
+                <w:webHidden/>
+              </w:rPr>
+              <w:fldChar w:fldCharType="separate"/>
+            </w:r>
+            <w:r>
+              <w:rPr>
+                <w:noProof/>
+                <w:webHidden/>
+              </w:rPr>
+              <w:t>3</w:t>
+            </w:r>
+            <w:r>
+              <w:rPr>
+                <w:noProof/>
+                <w:webHidden/>
+              </w:rPr>
+              <w:fldChar w:fldCharType="end"/>
+            </w:r>
+          </w:hyperlink>
+        </w:p>
+        <w:p>
+          <w:pPr>
+            <w:pStyle w:val="TOC2"/>
+            <w:tabs>
+              <w:tab w:val="right" w:leader="dot" w:pos="9062"/>
+            </w:tabs>
+            <w:rPr>
+              <w:rFonts w:eastAsiaTheme="minorEastAsia"/>
+              <w:noProof/>
+              <w:lang w:val="en-BE" w:eastAsia="en-BE"/>
+            </w:rPr>
+          </w:pPr>
+          <w:hyperlink w:anchor="_Toc136877623" w:history="1">
+            <w:r>
+              <w:rPr>
+                <w:rStyle w:val="Hyperlink"/>
+                <w:noProof/>
+                <w:lang w:val="en-US"/>
+              </w:rPr>
+              <w:t>DNS Server (192.168.30.1)</w:t>
+            </w:r>
+            <w:r>
+              <w:rPr>
+                <w:noProof/>
+                <w:webHidden/>
+              </w:rPr>
+              <w:tab/>
+            </w:r>
+            <w:r>
+              <w:rPr>
+                <w:noProof/>
+                <w:webHidden/>
+              </w:rPr>
+              <w:fldChar w:fldCharType="begin"/>
+            </w:r>
+            <w:r>
+              <w:rPr>
+                <w:noProof/>
+                <w:webHidden/>
+              </w:rPr>
+              <w:instrText xml:space="preserve"> PAGEREF _Toc136877623 \h </w:instrText>
+            </w:r>
+            <w:r>
+              <w:rPr>
+                <w:noProof/>
+                <w:webHidden/>
+              </w:rPr>
+            </w:r>
+            <w:r>
+              <w:rPr>
+                <w:noProof/>
+                <w:webHidden/>
+              </w:rPr>
+              <w:fldChar w:fldCharType="separate"/>
+            </w:r>
+            <w:r>
+              <w:rPr>
+                <w:noProof/>
+                <w:webHidden/>
+              </w:rPr>
+              <w:t>5</w:t>
+            </w:r>
+            <w:r>
+              <w:rPr>
+                <w:noProof/>
+                <w:webHidden/>
+              </w:rPr>
+              <w:fldChar w:fldCharType="end"/>
+            </w:r>
+          </w:hyperlink>
+        </w:p>
+        <w:p>
+          <w:pPr>
+            <w:pStyle w:val="TOC2"/>
+            <w:tabs>
+              <w:tab w:val="right" w:leader="dot" w:pos="9062"/>
+            </w:tabs>
+            <w:rPr>
+              <w:rFonts w:eastAsiaTheme="minorEastAsia"/>
+              <w:noProof/>
+              <w:lang w:val="en-BE" w:eastAsia="en-BE"/>
+            </w:rPr>
+          </w:pPr>
+          <w:hyperlink w:anchor="_Toc136877624" w:history="1">
+            <w:r>
+              <w:rPr>
+                <w:rStyle w:val="Hyperlink"/>
+                <w:noProof/>
+                <w:lang w:val="en-US"/>
+              </w:rPr>
+              <w:t>DHCP server (192.168.30.2)</w:t>
+            </w:r>
+            <w:r>
+              <w:rPr>
+                <w:noProof/>
+                <w:webHidden/>
+              </w:rPr>
+              <w:tab/>
+            </w:r>
+            <w:r>
+              <w:rPr>
+                <w:noProof/>
+                <w:webHidden/>
+              </w:rPr>
+              <w:fldChar w:fldCharType="begin"/>
+            </w:r>
+            <w:r>
+              <w:rPr>
+                <w:noProof/>
+                <w:webHidden/>
+              </w:rPr>
+              <w:instrText xml:space="preserve"> PAGEREF _Toc136877624 \h </w:instrText>
+            </w:r>
+            <w:r>
+              <w:rPr>
+                <w:noProof/>
+                <w:webHidden/>
+              </w:rPr>
+            </w:r>
+            <w:r>
+              <w:rPr>
+                <w:noProof/>
+                <w:webHidden/>
+              </w:rPr>
+              <w:fldChar w:fldCharType="separate"/>
+            </w:r>
+            <w:r>
+              <w:rPr>
+                <w:noProof/>
+                <w:webHidden/>
+              </w:rPr>
+              <w:t>6</w:t>
+            </w:r>
+            <w:r>
+              <w:rPr>
+                <w:noProof/>
+                <w:webHidden/>
+              </w:rPr>
+              <w:fldChar w:fldCharType="end"/>
+            </w:r>
+          </w:hyperlink>
+        </w:p>
+        <w:p>
+          <w:pPr>
+            <w:pStyle w:val="TOC2"/>
+            <w:tabs>
+              <w:tab w:val="right" w:leader="dot" w:pos="9062"/>
+            </w:tabs>
+            <w:rPr>
+              <w:rFonts w:eastAsiaTheme="minorEastAsia"/>
+              <w:noProof/>
+              <w:lang w:val="en-BE" w:eastAsia="en-BE"/>
+            </w:rPr>
+          </w:pPr>
+          <w:hyperlink w:anchor="_Toc136877625" w:history="1">
+            <w:r>
+              <w:rPr>
+                <w:rStyle w:val="Hyperlink"/>
+                <w:noProof/>
+                <w:lang w:val="en-US"/>
+              </w:rPr>
+              <w:t>FTP server (192.168.30.3)</w:t>
+            </w:r>
+            <w:r>
+              <w:rPr>
+                <w:noProof/>
+                <w:webHidden/>
+              </w:rPr>
+              <w:tab/>
+            </w:r>
+            <w:r>
+              <w:rPr>
+                <w:noProof/>
+                <w:webHidden/>
+              </w:rPr>
+              <w:fldChar w:fldCharType="begin"/>
+            </w:r>
+            <w:r>
+              <w:rPr>
+                <w:noProof/>
+                <w:webHidden/>
+              </w:rPr>
+              <w:instrText xml:space="preserve"> PAGEREF _Toc136877625 \h </w:instrText>
+            </w:r>
+            <w:r>
+              <w:rPr>
+                <w:noProof/>
+                <w:webHidden/>
+              </w:rPr>
+            </w:r>
+            <w:r>
+              <w:rPr>
+                <w:noProof/>
+                <w:webHidden/>
+              </w:rPr>
+              <w:fldChar w:fldCharType="separate"/>
+            </w:r>
+            <w:r>
+              <w:rPr>
+                <w:noProof/>
+                <w:webHidden/>
+              </w:rPr>
+              <w:t>7</w:t>
+            </w:r>
+            <w:r>
+              <w:rPr>
+                <w:noProof/>
+                <w:webHidden/>
+              </w:rPr>
+              <w:fldChar w:fldCharType="end"/>
+            </w:r>
+          </w:hyperlink>
+        </w:p>
+        <w:p>
+          <w:r>
+            <w:rPr>
+              <w:b/>
+              <w:bCs/>
+              <w:lang w:val="en-GB"/>
+            </w:rPr>
+            <w:fldChar w:fldCharType="end"/>
+          </w:r>
+        </w:p>
+      </w:sdtContent>
+    </w:sdt>
+    <w:p>
+      <w:pPr>
+        <w:rPr>
+          <w:lang w:val="en-US"/>
+        </w:rPr>
+      </w:pPr>
+    </w:p>
+    <w:p>
+      <w:pPr>
+        <w:rPr>
+          <w:lang w:val="en-US"/>
+        </w:rPr>
+      </w:pPr>
+    </w:p>
+    <w:p>
+      <w:pPr>
+        <w:rPr>
+          <w:lang w:val="en-US"/>
+        </w:rPr>
+      </w:pPr>
+    </w:p>
+    <w:p>
+      <w:pPr>
+        <w:rPr>
+          <w:lang w:val="en-US"/>
+        </w:rPr>
+      </w:pPr>
+    </w:p>
+    <w:p>
+      <w:pPr>
+        <w:rPr>
+          <w:lang w:val="en-US"/>
+        </w:rPr>
+      </w:pPr>
+    </w:p>
+    <w:p>
+      <w:pPr>
+        <w:rPr>
+          <w:lang w:val="en-US"/>
+        </w:rPr>
+      </w:pPr>
+    </w:p>
+    <w:p>
+      <w:pPr>
+        <w:rPr>
+          <w:lang w:val="en-US"/>
+        </w:rPr>
+      </w:pPr>
+    </w:p>
+    <w:p>
+      <w:pPr>
+        <w:rPr>
+          <w:lang w:val="en-US"/>
+        </w:rPr>
+      </w:pPr>
+    </w:p>
+    <w:p>
+      <w:pPr>
+        <w:rPr>
+          <w:lang w:val="en-US"/>
+        </w:rPr>
+      </w:pPr>
+    </w:p>
+    <w:p>
+      <w:pPr>
+        <w:rPr>
+          <w:lang w:val="en-US"/>
+        </w:rPr>
+      </w:pPr>
+    </w:p>
+    <w:p>
+      <w:pPr>
+        <w:rPr>
+          <w:lang w:val="en-US"/>
+        </w:rPr>
+      </w:pPr>
+    </w:p>
+    <w:p>
+      <w:pPr>
+        <w:rPr>
+          <w:lang w:val="en-US"/>
+        </w:rPr>
+      </w:pPr>
+    </w:p>
+    <w:p>
+      <w:pPr>
+        <w:rPr>
+          <w:lang w:val="en-US"/>
+        </w:rPr>
+      </w:pPr>
+    </w:p>
+    <w:p>
+      <w:pPr>
+        <w:rPr>
+          <w:lang w:val="en-US"/>
+        </w:rPr>
+      </w:pPr>
+    </w:p>
+    <w:p>
+      <w:pPr>
+        <w:rPr>
+          <w:lang w:val="en-US"/>
+        </w:rPr>
+      </w:pPr>
+    </w:p>
+    <w:p>
+      <w:pPr>
+        <w:rPr>
+          <w:lang w:val="en-US"/>
+        </w:rPr>
+      </w:pPr>
+    </w:p>
+    <w:p>
+      <w:pPr>
+        <w:rPr>
+          <w:lang w:val="en-US"/>
+        </w:rPr>
+      </w:pPr>
+    </w:p>
+    <w:p>
+      <w:pPr>
+        <w:rPr>
+          <w:lang w:val="en-US"/>
+        </w:rPr>
+      </w:pPr>
+    </w:p>
+    <w:p>
+      <w:pPr>
+        <w:rPr>
+          <w:lang w:val="en-US"/>
+        </w:rPr>
+      </w:pPr>
+    </w:p>
+    <w:p>
+      <w:pPr>
+        <w:rPr>
+          <w:lang w:val="en-US"/>
+        </w:rPr>
+      </w:pPr>
+    </w:p>
+    <w:p>
+      <w:pPr>
+        <w:rPr>
+          <w:lang w:val="en-US"/>
+        </w:rPr>
+      </w:pPr>
+    </w:p>
+    <w:p>
+      <w:pPr>
+        <w:pStyle w:val="Heading1"/>
+        <w:rPr>
+          <w:lang w:val="en-US"/>
+        </w:rPr>
+      </w:pPr>
+      <w:bookmarkStart w:id="0" w:name="_Toc136877621"/>
+      <w:r>
+        <w:rPr>
+          <w:lang w:val="en-US"/>
+        </w:rPr>
+        <w:lastRenderedPageBreak/>
         <w:t xml:space="preserve">How to setup a </w:t>
       </w:r>
       <w:proofErr w:type="spellStart"/>
       <w:r>
+        <w:rPr>
+          <w:lang w:val="en-US"/>
+        </w:rPr>
         <w:t>dhcp</w:t>
       </w:r>
       <w:proofErr w:type="spellEnd"/>
       <w:r>
-        <w:t xml:space="preserve"> services </w:t>
-      </w:r>
-      <w:proofErr w:type="spellStart"/>
-      <w:r>
-        <w:t>with</w:t>
-      </w:r>
-      <w:proofErr w:type="spellEnd"/>
-      <w:r>
-        <w:t xml:space="preserve"> VLAN</w:t>
-      </w:r>
-    </w:p>
-    <w:p>
-      <w:pPr>
-        <w:pStyle w:val="Paragraphedeliste"/>
+        <w:rPr>
+          <w:lang w:val="en-US"/>
+        </w:rPr>
+        <w:t xml:space="preserve"> services with VLAN</w:t>
+      </w:r>
+      <w:bookmarkEnd w:id="0"/>
+    </w:p>
+    <w:p>
+      <w:pPr>
+        <w:pStyle w:val="ListParagraph"/>
         <w:numPr>
           <w:ilvl w:val="0"/>
           <w:numId w:val="1"/>
         </w:numPr>
-      </w:pPr>
-      <w:r>
-        <w:t xml:space="preserve">STEP 1 : </w:t>
-      </w:r>
-      <w:proofErr w:type="spellStart"/>
+        <w:rPr>
+          <w:lang w:val="en-US"/>
+        </w:rPr>
+      </w:pPr>
+      <w:r>
+        <w:rPr>
+          <w:lang w:val="en-US"/>
+        </w:rPr>
+        <w:t xml:space="preserve">STEP </w:t>
+      </w:r>
+      <w:proofErr w:type="gramStart"/>
+      <w:r>
+        <w:rPr>
+          <w:lang w:val="en-US"/>
+        </w:rPr>
+        <w:t>1 :</w:t>
+      </w:r>
+      <w:proofErr w:type="gramEnd"/>
+      <w:r>
+        <w:rPr>
+          <w:lang w:val="en-US"/>
+        </w:rPr>
+        <w:t xml:space="preserve"> </w:t>
+      </w:r>
       <w:r>
         <w:rPr>
           <w:sz w:val="24"/>
           <w:szCs w:val="24"/>
-        </w:rPr>
-        <w:t>Create</w:t>
-      </w:r>
-      <w:proofErr w:type="spellEnd"/>
+          <w:lang w:val="en-US"/>
+        </w:rPr>
+        <w:t xml:space="preserve">Create, Assign IP/Subnet mask for </w:t>
+      </w:r>
+      <w:proofErr w:type="spellStart"/>
       <w:r>
         <w:rPr>
           <w:sz w:val="24"/>
           <w:szCs w:val="24"/>
-        </w:rPr>
-        <w:t xml:space="preserve">, </w:t>
-      </w:r>
-      <w:proofErr w:type="spellStart"/>
-      <w:r>
-        <w:rPr>
-          <w:sz w:val="24"/>
-          <w:szCs w:val="24"/>
-        </w:rPr>
-        <w:t>Assign</w:t>
-      </w:r>
-      <w:proofErr w:type="spellEnd"/>
-      <w:r>
-        <w:rPr>
-          <w:sz w:val="24"/>
-          <w:szCs w:val="24"/>
-        </w:rPr>
-        <w:t xml:space="preserve"> IP/</w:t>
-      </w:r>
-      <w:proofErr w:type="spellStart"/>
-      <w:r>
-        <w:rPr>
-          <w:sz w:val="24"/>
-          <w:szCs w:val="24"/>
-        </w:rPr>
-        <w:t>Subnet</w:t>
-      </w:r>
-      <w:proofErr w:type="spellEnd"/>
-      <w:r>
-        <w:rPr>
-          <w:sz w:val="24"/>
-          <w:szCs w:val="24"/>
-        </w:rPr>
-        <w:t xml:space="preserve"> </w:t>
-      </w:r>
-      <w:proofErr w:type="spellStart"/>
-      <w:r>
-        <w:rPr>
-          <w:sz w:val="24"/>
-          <w:szCs w:val="24"/>
-        </w:rPr>
-        <w:t>mask</w:t>
-      </w:r>
-      <w:proofErr w:type="spellEnd"/>
-      <w:r>
-        <w:rPr>
-          <w:sz w:val="24"/>
-          <w:szCs w:val="24"/>
-        </w:rPr>
-        <w:t xml:space="preserve"> for </w:t>
-      </w:r>
-      <w:proofErr w:type="spellStart"/>
-      <w:r>
-        <w:rPr>
-          <w:sz w:val="24"/>
-          <w:szCs w:val="24"/>
+          <w:lang w:val="en-US"/>
         </w:rPr>
         <w:t>vlans</w:t>
       </w:r>
@@ -138,7 +690,7 @@
                     <pic:cNvPicPr/>
                   </pic:nvPicPr>
                   <pic:blipFill>
-                    <a:blip r:embed="rId5"/>
+                    <a:blip r:embed="rId6"/>
                     <a:stretch>
                       <a:fillRect/>
                     </a:stretch>
@@ -161,7 +713,7 @@
     </w:p>
     <w:p>
       <w:pPr>
-        <w:pStyle w:val="Paragraphedeliste"/>
+        <w:pStyle w:val="ListParagraph"/>
         <w:numPr>
           <w:ilvl w:val="0"/>
           <w:numId w:val="1"/>
@@ -173,6 +725,9 @@
     </w:p>
     <w:p>
       <w:r>
+        <w:rPr>
+          <w:noProof/>
+        </w:rPr>
         <w:drawing>
           <wp:inline distT="0" distB="0" distL="0" distR="0" wp14:anchorId="76013F98" wp14:editId="1C8CE688">
             <wp:extent cx="5760720" cy="1435735"/>
@@ -189,7 +744,7 @@
                     <pic:cNvPicPr/>
                   </pic:nvPicPr>
                   <pic:blipFill>
-                    <a:blip r:embed="rId6"/>
+                    <a:blip r:embed="rId7"/>
                     <a:stretch>
                       <a:fillRect/>
                     </a:stretch>
@@ -231,7 +786,7 @@
                     <pic:cNvPicPr/>
                   </pic:nvPicPr>
                   <pic:blipFill>
-                    <a:blip r:embed="rId7"/>
+                    <a:blip r:embed="rId8"/>
                     <a:stretch>
                       <a:fillRect/>
                     </a:stretch>
@@ -256,14 +811,34 @@
     <w:p/>
     <w:p>
       <w:pPr>
-        <w:pStyle w:val="Paragraphedeliste"/>
+        <w:pStyle w:val="ListParagraph"/>
         <w:numPr>
           <w:ilvl w:val="0"/>
           <w:numId w:val="1"/>
         </w:numPr>
-      </w:pPr>
-      <w:r>
-        <w:t>STEP 3 : CONFIGURE MODE ACCESS/TRUNK IN VLANS</w:t>
+        <w:rPr>
+          <w:lang w:val="en-US"/>
+        </w:rPr>
+      </w:pPr>
+      <w:r>
+        <w:rPr>
+          <w:lang w:val="en-US"/>
+        </w:rPr>
+        <w:t xml:space="preserve">STEP </w:t>
+      </w:r>
+      <w:proofErr w:type="gramStart"/>
+      <w:r>
+        <w:rPr>
+          <w:lang w:val="en-US"/>
+        </w:rPr>
+        <w:t>3 :</w:t>
+      </w:r>
+      <w:proofErr w:type="gramEnd"/>
+      <w:r>
+        <w:rPr>
+          <w:lang w:val="en-US"/>
+        </w:rPr>
+        <w:t xml:space="preserve"> CONFIGURE MODE ACCESS/TRUNK IN VLANS</w:t>
       </w:r>
     </w:p>
     <w:p>
@@ -271,6 +846,7 @@
         <w:rPr>
           <w:noProof/>
         </w:rPr>
+        <w:lastRenderedPageBreak/>
         <w:drawing>
           <wp:inline distT="0" distB="0" distL="0" distR="0" wp14:anchorId="7545E4C4" wp14:editId="15663B33">
             <wp:extent cx="5210175" cy="1895475"/>
@@ -287,7 +863,7 @@
                     <pic:cNvPicPr/>
                   </pic:nvPicPr>
                   <pic:blipFill>
-                    <a:blip r:embed="rId8"/>
+                    <a:blip r:embed="rId9"/>
                     <a:stretch>
                       <a:fillRect/>
                     </a:stretch>
@@ -329,7 +905,7 @@
                     <pic:cNvPicPr/>
                   </pic:nvPicPr>
                   <pic:blipFill>
-                    <a:blip r:embed="rId9"/>
+                    <a:blip r:embed="rId10"/>
                     <a:stretch>
                       <a:fillRect/>
                     </a:stretch>
@@ -352,14 +928,34 @@
     </w:p>
     <w:p>
       <w:pPr>
-        <w:pStyle w:val="Paragraphedeliste"/>
+        <w:pStyle w:val="ListParagraph"/>
         <w:numPr>
           <w:ilvl w:val="0"/>
           <w:numId w:val="1"/>
         </w:numPr>
-      </w:pPr>
-      <w:r>
-        <w:t>STEP 4 : TELL PC IN VLANS WHERE TO GET IP</w:t>
+        <w:rPr>
+          <w:lang w:val="en-US"/>
+        </w:rPr>
+      </w:pPr>
+      <w:r>
+        <w:rPr>
+          <w:lang w:val="en-US"/>
+        </w:rPr>
+        <w:t xml:space="preserve">STEP </w:t>
+      </w:r>
+      <w:proofErr w:type="gramStart"/>
+      <w:r>
+        <w:rPr>
+          <w:lang w:val="en-US"/>
+        </w:rPr>
+        <w:t>4 :</w:t>
+      </w:r>
+      <w:proofErr w:type="gramEnd"/>
+      <w:r>
+        <w:rPr>
+          <w:lang w:val="en-US"/>
+        </w:rPr>
+        <w:t xml:space="preserve"> TELL PC IN VLANS WHERE TO GET IP</w:t>
       </w:r>
     </w:p>
     <w:p>
@@ -383,7 +979,7 @@
                     <pic:cNvPicPr/>
                   </pic:nvPicPr>
                   <pic:blipFill>
-                    <a:blip r:embed="rId10"/>
+                    <a:blip r:embed="rId11"/>
                     <a:stretch>
                       <a:fillRect/>
                     </a:stretch>
@@ -406,7 +1002,7 @@
     </w:p>
     <w:p>
       <w:pPr>
-        <w:pStyle w:val="Paragraphedeliste"/>
+        <w:pStyle w:val="ListParagraph"/>
         <w:numPr>
           <w:ilvl w:val="0"/>
           <w:numId w:val="1"/>
@@ -437,7 +1033,7 @@
                     <pic:cNvPicPr/>
                   </pic:nvPicPr>
                   <pic:blipFill>
-                    <a:blip r:embed="rId11"/>
+                    <a:blip r:embed="rId12"/>
                     <a:stretch>
                       <a:fillRect/>
                     </a:stretch>
@@ -459,177 +1055,123 @@
       </w:r>
     </w:p>
     <w:p>
-      <w:r>
+      <w:pPr>
+        <w:rPr>
+          <w:lang w:val="en-US"/>
+        </w:rPr>
+      </w:pPr>
+      <w:r>
+        <w:rPr>
+          <w:lang w:val="en-US"/>
+        </w:rPr>
         <w:t>(</w:t>
       </w:r>
       <w:proofErr w:type="gramStart"/>
       <w:r>
+        <w:rPr>
+          <w:lang w:val="en-US"/>
+        </w:rPr>
         <w:t>if</w:t>
       </w:r>
       <w:proofErr w:type="gramEnd"/>
       <w:r>
-        <w:t xml:space="preserve"> </w:t>
+        <w:rPr>
+          <w:lang w:val="en-US"/>
+        </w:rPr>
+        <w:t xml:space="preserve"> you forgot this step, you </w:t>
       </w:r>
       <w:proofErr w:type="spellStart"/>
       <w:r>
-        <w:t>you</w:t>
+        <w:rPr>
+          <w:lang w:val="en-US"/>
+        </w:rPr>
+        <w:t>can not</w:t>
       </w:r>
       <w:proofErr w:type="spellEnd"/>
       <w:r>
-        <w:t xml:space="preserve"> </w:t>
+        <w:rPr>
+          <w:lang w:val="en-US"/>
+        </w:rPr>
+        <w:t xml:space="preserve"> ping </w:t>
       </w:r>
       <w:proofErr w:type="spellStart"/>
       <w:r>
-        <w:t>forgot</w:t>
+        <w:rPr>
+          <w:lang w:val="en-US"/>
+        </w:rPr>
+        <w:t>betweens</w:t>
       </w:r>
       <w:proofErr w:type="spellEnd"/>
       <w:r>
-        <w:t xml:space="preserve"> </w:t>
+        <w:rPr>
+          <w:lang w:val="en-US"/>
+        </w:rPr>
+        <w:t xml:space="preserve"> two </w:t>
       </w:r>
       <w:proofErr w:type="spellStart"/>
       <w:r>
-        <w:t>this</w:t>
+        <w:rPr>
+          <w:lang w:val="en-US"/>
+        </w:rPr>
+        <w:t>vlans</w:t>
       </w:r>
       <w:proofErr w:type="spellEnd"/>
       <w:r>
-        <w:t xml:space="preserve"> </w:t>
+        <w:rPr>
+          <w:lang w:val="en-US"/>
+        </w:rPr>
+        <w:t xml:space="preserve">, first packet which ping from one </w:t>
       </w:r>
       <w:proofErr w:type="spellStart"/>
       <w:r>
-        <w:t>step</w:t>
+        <w:rPr>
+          <w:lang w:val="en-US"/>
+        </w:rPr>
+        <w:t>vlan</w:t>
       </w:r>
       <w:proofErr w:type="spellEnd"/>
       <w:r>
-        <w:t xml:space="preserve">, </w:t>
+        <w:rPr>
+          <w:lang w:val="en-US"/>
+        </w:rPr>
+        <w:t xml:space="preserve"> to another </w:t>
       </w:r>
       <w:proofErr w:type="spellStart"/>
       <w:r>
-        <w:t>you</w:t>
+        <w:rPr>
+          <w:lang w:val="en-US"/>
+        </w:rPr>
+        <w:t>vlan</w:t>
       </w:r>
       <w:proofErr w:type="spellEnd"/>
       <w:r>
-        <w:t xml:space="preserve"> can not ping </w:t>
-      </w:r>
-      <w:proofErr w:type="spellStart"/>
-      <w:r>
-        <w:t>betweens</w:t>
-      </w:r>
-      <w:proofErr w:type="spellEnd"/>
-      <w:r>
-        <w:t xml:space="preserve"> </w:t>
-      </w:r>
-      <w:proofErr w:type="spellStart"/>
-      <w:r>
-        <w:t>two</w:t>
-      </w:r>
-      <w:proofErr w:type="spellEnd"/>
-      <w:r>
-        <w:t xml:space="preserve"> </w:t>
-      </w:r>
-      <w:proofErr w:type="spellStart"/>
-      <w:r>
-        <w:t>vlans</w:t>
-      </w:r>
-      <w:proofErr w:type="spellEnd"/>
-      <w:r>
-        <w:t xml:space="preserve">, first </w:t>
-      </w:r>
-      <w:proofErr w:type="spellStart"/>
-      <w:r>
-        <w:t>packet</w:t>
-      </w:r>
-      <w:proofErr w:type="spellEnd"/>
-      <w:r>
-        <w:t xml:space="preserve"> </w:t>
-      </w:r>
-      <w:proofErr w:type="spellStart"/>
-      <w:r>
-        <w:t>which</w:t>
-      </w:r>
-      <w:proofErr w:type="spellEnd"/>
-      <w:r>
-        <w:t xml:space="preserve"> ping </w:t>
-      </w:r>
-      <w:proofErr w:type="spellStart"/>
-      <w:r>
-        <w:t>from</w:t>
-      </w:r>
-      <w:proofErr w:type="spellEnd"/>
-      <w:r>
-        <w:t xml:space="preserve"> one vlan to </w:t>
-      </w:r>
-      <w:proofErr w:type="spellStart"/>
-      <w:r>
-        <w:t>another</w:t>
-      </w:r>
-      <w:proofErr w:type="spellEnd"/>
-      <w:r>
-        <w:t xml:space="preserve"> vlan </w:t>
-      </w:r>
-      <w:proofErr w:type="spellStart"/>
-      <w:r>
-        <w:t>will</w:t>
-      </w:r>
-      <w:proofErr w:type="spellEnd"/>
-      <w:r>
-        <w:t xml:space="preserve"> fail </w:t>
+        <w:rPr>
+          <w:lang w:val="en-US"/>
+        </w:rPr>
+        <w:t xml:space="preserve"> will fail </w:t>
       </w:r>
       <w:r>
         <w:sym w:font="Wingdings" w:char="F0E8"/>
       </w:r>
       <w:r>
-        <w:t xml:space="preserve"> </w:t>
-      </w:r>
-      <w:proofErr w:type="spellStart"/>
-      <w:r>
-        <w:t>because</w:t>
-      </w:r>
-      <w:proofErr w:type="spellEnd"/>
-      <w:r>
-        <w:t xml:space="preserve"> </w:t>
-      </w:r>
-      <w:proofErr w:type="spellStart"/>
-      <w:r>
-        <w:t>it</w:t>
-      </w:r>
-      <w:proofErr w:type="spellEnd"/>
-      <w:r>
-        <w:t xml:space="preserve"> </w:t>
-      </w:r>
-      <w:proofErr w:type="spellStart"/>
-      <w:r>
-        <w:t>needs</w:t>
-      </w:r>
-      <w:proofErr w:type="spellEnd"/>
-      <w:r>
-        <w:t xml:space="preserve"> time to </w:t>
-      </w:r>
-      <w:proofErr w:type="spellStart"/>
-      <w:r>
-        <w:t>find</w:t>
-      </w:r>
-      <w:proofErr w:type="spellEnd"/>
-      <w:r>
-        <w:t xml:space="preserve"> out </w:t>
-      </w:r>
-      <w:proofErr w:type="spellStart"/>
-      <w:r>
-        <w:t>path</w:t>
-      </w:r>
-      <w:proofErr w:type="spellEnd"/>
-      <w:r>
-        <w:t xml:space="preserve"> </w:t>
+        <w:rPr>
+          <w:lang w:val="en-US"/>
+        </w:rPr>
+        <w:t xml:space="preserve"> because it needs time to find out path </w:t>
       </w:r>
       <w:r>
         <w:sym w:font="Wingdings" w:char="F0E8"/>
       </w:r>
       <w:r>
+        <w:rPr>
+          <w:lang w:val="en-US"/>
+        </w:rPr>
         <w:t xml:space="preserve"> time out</w:t>
       </w:r>
     </w:p>
     <w:p>
       <w:pPr>
-        <w:pStyle w:val="Paragraphedeliste"/>
+        <w:pStyle w:val="ListParagraph"/>
         <w:numPr>
           <w:ilvl w:val="0"/>
           <w:numId w:val="1"/>
@@ -639,8 +1181,1344 @@
         <w:t>STEP 6 : CHECK</w:t>
       </w:r>
     </w:p>
-    <w:p/>
-    <w:p/>
+    <w:p>
+      <w:pPr>
+        <w:pStyle w:val="Heading1"/>
+        <w:rPr>
+          <w:lang w:val="en-US"/>
+        </w:rPr>
+      </w:pPr>
+      <w:bookmarkStart w:id="1" w:name="_Toc136877622"/>
+      <w:r>
+        <w:rPr>
+          <w:lang w:val="en-US"/>
+        </w:rPr>
+        <w:t xml:space="preserve">How to setup a </w:t>
+      </w:r>
+      <w:r>
+        <w:rPr>
+          <w:lang w:val="en-US"/>
+        </w:rPr>
+        <w:t xml:space="preserve">DNS server </w:t>
+      </w:r>
+      <w:r>
+        <w:rPr>
+          <w:lang w:val="en-US"/>
+        </w:rPr>
+        <w:t>with VLAN</w:t>
+      </w:r>
+      <w:r>
+        <w:rPr>
+          <w:lang w:val="en-US"/>
+        </w:rPr>
+        <w:t>s</w:t>
+      </w:r>
+      <w:bookmarkEnd w:id="1"/>
+    </w:p>
+    <w:p>
+      <w:pPr>
+        <w:rPr>
+          <w:lang w:val="en-US"/>
+        </w:rPr>
+      </w:pPr>
+    </w:p>
+    <w:p>
+      <w:pPr>
+        <w:rPr>
+          <w:lang w:val="en-US"/>
+        </w:rPr>
+      </w:pPr>
+      <w:r>
+        <w:rPr>
+          <w:lang w:val="en-US"/>
+        </w:rPr>
+        <w:t>Adding a DNS server starts with selecting a general server and adding it into the desired cluster. Then, for the sake of simplicity, we’ll assign a static IP address to it.</w:t>
+      </w:r>
+    </w:p>
+    <w:p>
+      <w:pPr>
+        <w:rPr>
+          <w:lang w:val="en-US"/>
+        </w:rPr>
+      </w:pPr>
+      <w:r>
+        <w:rPr>
+          <w:lang w:val="en-US"/>
+        </w:rPr>
+        <w:t>The DNS server is in the same cluster as the DHCP and FTP and we assigned the IP address of 192.168.30.1 to it.</w:t>
+      </w:r>
+    </w:p>
+    <w:p>
+      <w:pPr>
+        <w:rPr>
+          <w:lang w:val="en-US"/>
+        </w:rPr>
+      </w:pPr>
+    </w:p>
+    <w:p>
+      <w:pPr>
+        <w:jc w:val="center"/>
+        <w:rPr>
+          <w:lang w:val="en-US"/>
+        </w:rPr>
+      </w:pPr>
+      <w:r>
+        <w:rPr>
+          <w:lang w:val="en-US"/>
+        </w:rPr>
+        <w:lastRenderedPageBreak/>
+        <w:drawing>
+          <wp:inline distT="0" distB="0" distL="0" distR="0" wp14:anchorId="2EA4456F" wp14:editId="407B5B27">
+            <wp:extent cx="2799271" cy="1410788"/>
+            <wp:effectExtent l="0" t="0" r="1270" b="0"/>
+            <wp:docPr id="508061315" name="Picture 1" descr="A picture containing text, screenshot, diagram, line&#10;&#10;Description automatically generated"/>
+            <wp:cNvGraphicFramePr>
+              <a:graphicFrameLocks xmlns:a="http://schemas.openxmlformats.org/drawingml/2006/main" noChangeAspect="1"/>
+            </wp:cNvGraphicFramePr>
+            <a:graphic xmlns:a="http://schemas.openxmlformats.org/drawingml/2006/main">
+              <a:graphicData uri="http://schemas.openxmlformats.org/drawingml/2006/picture">
+                <pic:pic xmlns:pic="http://schemas.openxmlformats.org/drawingml/2006/picture">
+                  <pic:nvPicPr>
+                    <pic:cNvPr id="508061315" name="Picture 1" descr="A picture containing text, screenshot, diagram, line&#10;&#10;Description automatically generated"/>
+                    <pic:cNvPicPr/>
+                  </pic:nvPicPr>
+                  <pic:blipFill>
+                    <a:blip r:embed="rId13"/>
+                    <a:stretch>
+                      <a:fillRect/>
+                    </a:stretch>
+                  </pic:blipFill>
+                  <pic:spPr>
+                    <a:xfrm>
+                      <a:off x="0" y="0"/>
+                      <a:ext cx="2806192" cy="1414276"/>
+                    </a:xfrm>
+                    <a:prstGeom prst="rect">
+                      <a:avLst/>
+                    </a:prstGeom>
+                  </pic:spPr>
+                </pic:pic>
+              </a:graphicData>
+            </a:graphic>
+          </wp:inline>
+        </w:drawing>
+      </w:r>
+    </w:p>
+    <w:p>
+      <w:pPr>
+        <w:rPr>
+          <w:lang w:val="en-US"/>
+        </w:rPr>
+      </w:pPr>
+      <w:r>
+        <w:rPr>
+          <w:b/>
+          <w:bCs/>
+          <w:lang w:val="en-US"/>
+        </w:rPr>
+        <w:t>NOTE</w:t>
+      </w:r>
+      <w:r>
+        <w:rPr>
+          <w:lang w:val="en-US"/>
+        </w:rPr>
+        <w:t>: To save time, it’s preferable to have an assigned IP address to the DNS server when configuring the DHCP. This way the DNS’ IP address is already inputted in the DHCP server configuration. This ensures that all PCs benefiting from a dynamic IP address from the DHCP server also receives the DNS server’s IP address.</w:t>
+      </w:r>
+    </w:p>
+    <w:p>
+      <w:pPr>
+        <w:rPr>
+          <w:lang w:val="en-US"/>
+        </w:rPr>
+      </w:pPr>
+      <w:r>
+        <w:rPr>
+          <w:lang w:val="en-US"/>
+        </w:rPr>
+        <w:t>To configure the DNS server, open the server’s options screen &gt; Services &gt; DNS.</w:t>
+      </w:r>
+    </w:p>
+    <w:p>
+      <w:pPr>
+        <w:jc w:val="center"/>
+        <w:rPr>
+          <w:lang w:val="en-US"/>
+        </w:rPr>
+      </w:pPr>
+      <w:r>
+        <w:rPr>
+          <w:lang w:val="en-US"/>
+        </w:rPr>
+        <w:drawing>
+          <wp:inline distT="0" distB="0" distL="0" distR="0" wp14:anchorId="4139E00B" wp14:editId="364EA58F">
+            <wp:extent cx="5246915" cy="2910904"/>
+            <wp:effectExtent l="0" t="0" r="0" b="3810"/>
+            <wp:docPr id="2119074908" name="Picture 1" descr="A screenshot of a computer&#10;&#10;Description automatically generated"/>
+            <wp:cNvGraphicFramePr>
+              <a:graphicFrameLocks xmlns:a="http://schemas.openxmlformats.org/drawingml/2006/main" noChangeAspect="1"/>
+            </wp:cNvGraphicFramePr>
+            <a:graphic xmlns:a="http://schemas.openxmlformats.org/drawingml/2006/main">
+              <a:graphicData uri="http://schemas.openxmlformats.org/drawingml/2006/picture">
+                <pic:pic xmlns:pic="http://schemas.openxmlformats.org/drawingml/2006/picture">
+                  <pic:nvPicPr>
+                    <pic:cNvPr id="2119074908" name="Picture 1" descr="A screenshot of a computer&#10;&#10;Description automatically generated"/>
+                    <pic:cNvPicPr/>
+                  </pic:nvPicPr>
+                  <pic:blipFill>
+                    <a:blip r:embed="rId14"/>
+                    <a:stretch>
+                      <a:fillRect/>
+                    </a:stretch>
+                  </pic:blipFill>
+                  <pic:spPr>
+                    <a:xfrm>
+                      <a:off x="0" y="0"/>
+                      <a:ext cx="5256680" cy="2916321"/>
+                    </a:xfrm>
+                    <a:prstGeom prst="rect">
+                      <a:avLst/>
+                    </a:prstGeom>
+                  </pic:spPr>
+                </pic:pic>
+              </a:graphicData>
+            </a:graphic>
+          </wp:inline>
+        </w:drawing>
+      </w:r>
+    </w:p>
+    <w:p>
+      <w:pPr>
+        <w:jc w:val="both"/>
+        <w:rPr>
+          <w:lang w:val="en-US"/>
+        </w:rPr>
+      </w:pPr>
+      <w:r>
+        <w:rPr>
+          <w:lang w:val="en-US"/>
+        </w:rPr>
+        <w:t>First, turn it on. We’ll then create 3 different records with different IP addresses assigned to them to demonstrate that the DNS will receive 3 different requests and will translate them into their corresponding IP addresses.</w:t>
+      </w:r>
+    </w:p>
+    <w:p>
+      <w:pPr>
+        <w:jc w:val="both"/>
+        <w:rPr>
+          <w:lang w:val="en-US"/>
+        </w:rPr>
+      </w:pPr>
+      <w:r>
+        <w:rPr>
+          <w:lang w:val="en-US"/>
+        </w:rPr>
+        <w:t>For the demonstration purposes, any PC user trying to open the “</w:t>
+      </w:r>
+      <w:proofErr w:type="spellStart"/>
+      <w:r>
+        <w:rPr>
+          <w:lang w:val="en-US"/>
+        </w:rPr>
+        <w:t>dhcp</w:t>
+      </w:r>
+      <w:proofErr w:type="spellEnd"/>
+      <w:r>
+        <w:rPr>
+          <w:lang w:val="en-US"/>
+        </w:rPr>
+        <w:t xml:space="preserve">” web page will send his/her request to the DNS server, who, in turn, will redirect the request to the IP address 192.168.30.2. </w:t>
+      </w:r>
+    </w:p>
+    <w:p>
+      <w:pPr>
+        <w:jc w:val="both"/>
+        <w:rPr>
+          <w:lang w:val="en-US"/>
+        </w:rPr>
+      </w:pPr>
+      <w:r>
+        <w:rPr>
+          <w:lang w:val="en-US"/>
+        </w:rPr>
+        <w:t xml:space="preserve">The way this works is simple. You add the page that users will try to connect to. This is the “Name”. The Address field is the IP address of the server containing the page itself. </w:t>
+      </w:r>
+    </w:p>
+    <w:p>
+      <w:pPr>
+        <w:jc w:val="both"/>
+        <w:rPr>
+          <w:lang w:val="en-US"/>
+        </w:rPr>
+      </w:pPr>
+      <w:r>
+        <w:rPr>
+          <w:lang w:val="en-US"/>
+        </w:rPr>
+        <w:t>See the table below for a summary of the page and the way they work:</w:t>
+      </w:r>
+    </w:p>
+    <w:tbl>
+      <w:tblPr>
+        <w:tblStyle w:val="GridTable4-Accent5"/>
+        <w:tblW w:w="0" w:type="auto"/>
+        <w:jc w:val="center"/>
+        <w:tblLook w:val="04A0" w:firstRow="1" w:lastRow="0" w:firstColumn="1" w:lastColumn="0" w:noHBand="0" w:noVBand="1"/>
+      </w:tblPr>
+      <w:tblGrid>
+        <w:gridCol w:w="1129"/>
+        <w:gridCol w:w="1985"/>
+        <w:gridCol w:w="3827"/>
+      </w:tblGrid>
+      <w:tr>
+        <w:trPr>
+          <w:cnfStyle w:val="100000000000" w:firstRow="1" w:lastRow="0" w:firstColumn="0" w:lastColumn="0" w:oddVBand="0" w:evenVBand="0" w:oddHBand="0" w:evenHBand="0" w:firstRowFirstColumn="0" w:firstRowLastColumn="0" w:lastRowFirstColumn="0" w:lastRowLastColumn="0"/>
+          <w:jc w:val="center"/>
+        </w:trPr>
+        <w:tc>
+          <w:tcPr>
+            <w:cnfStyle w:val="001000000000" w:firstRow="0" w:lastRow="0" w:firstColumn="1" w:lastColumn="0" w:oddVBand="0" w:evenVBand="0" w:oddHBand="0" w:evenHBand="0" w:firstRowFirstColumn="0" w:firstRowLastColumn="0" w:lastRowFirstColumn="0" w:lastRowLastColumn="0"/>
+            <w:tcW w:w="1129" w:type="dxa"/>
+          </w:tcPr>
+          <w:p>
+            <w:pPr>
+              <w:jc w:val="both"/>
+              <w:rPr>
+                <w:lang w:val="en-US"/>
+              </w:rPr>
+            </w:pPr>
+            <w:r>
+              <w:rPr>
+                <w:lang w:val="en-US"/>
+              </w:rPr>
+              <w:t>Record number</w:t>
+            </w:r>
+          </w:p>
+        </w:tc>
+        <w:tc>
+          <w:tcPr>
+            <w:tcW w:w="1985" w:type="dxa"/>
+          </w:tcPr>
+          <w:p>
+            <w:pPr>
+              <w:jc w:val="both"/>
+              <w:cnfStyle w:val="100000000000" w:firstRow="1" w:lastRow="0" w:firstColumn="0" w:lastColumn="0" w:oddVBand="0" w:evenVBand="0" w:oddHBand="0" w:evenHBand="0" w:firstRowFirstColumn="0" w:firstRowLastColumn="0" w:lastRowFirstColumn="0" w:lastRowLastColumn="0"/>
+              <w:rPr>
+                <w:lang w:val="en-US"/>
+              </w:rPr>
+            </w:pPr>
+            <w:r>
+              <w:rPr>
+                <w:lang w:val="en-US"/>
+              </w:rPr>
+              <w:t>Name of the page</w:t>
+            </w:r>
+          </w:p>
+        </w:tc>
+        <w:tc>
+          <w:tcPr>
+            <w:tcW w:w="3827" w:type="dxa"/>
+          </w:tcPr>
+          <w:p>
+            <w:pPr>
+              <w:jc w:val="both"/>
+              <w:cnfStyle w:val="100000000000" w:firstRow="1" w:lastRow="0" w:firstColumn="0" w:lastColumn="0" w:oddVBand="0" w:evenVBand="0" w:oddHBand="0" w:evenHBand="0" w:firstRowFirstColumn="0" w:firstRowLastColumn="0" w:lastRowFirstColumn="0" w:lastRowLastColumn="0"/>
+              <w:rPr>
+                <w:lang w:val="en-US"/>
+              </w:rPr>
+            </w:pPr>
+            <w:r>
+              <w:rPr>
+                <w:lang w:val="en-US"/>
+              </w:rPr>
+              <w:t>IP address where it’s hosted</w:t>
+            </w:r>
+          </w:p>
+        </w:tc>
+      </w:tr>
+      <w:tr>
+        <w:trPr>
+          <w:cnfStyle w:val="000000100000" w:firstRow="0" w:lastRow="0" w:firstColumn="0" w:lastColumn="0" w:oddVBand="0" w:evenVBand="0" w:oddHBand="1" w:evenHBand="0" w:firstRowFirstColumn="0" w:firstRowLastColumn="0" w:lastRowFirstColumn="0" w:lastRowLastColumn="0"/>
+          <w:jc w:val="center"/>
+        </w:trPr>
+        <w:tc>
+          <w:tcPr>
+            <w:cnfStyle w:val="001000000000" w:firstRow="0" w:lastRow="0" w:firstColumn="1" w:lastColumn="0" w:oddVBand="0" w:evenVBand="0" w:oddHBand="0" w:evenHBand="0" w:firstRowFirstColumn="0" w:firstRowLastColumn="0" w:lastRowFirstColumn="0" w:lastRowLastColumn="0"/>
+            <w:tcW w:w="1129" w:type="dxa"/>
+          </w:tcPr>
+          <w:p>
+            <w:pPr>
+              <w:jc w:val="both"/>
+              <w:rPr>
+                <w:lang w:val="en-US"/>
+              </w:rPr>
+            </w:pPr>
+            <w:r>
+              <w:rPr>
+                <w:lang w:val="en-US"/>
+              </w:rPr>
+              <w:t>0</w:t>
+            </w:r>
+          </w:p>
+        </w:tc>
+        <w:tc>
+          <w:tcPr>
+            <w:tcW w:w="1985" w:type="dxa"/>
+          </w:tcPr>
+          <w:p>
+            <w:pPr>
+              <w:jc w:val="both"/>
+              <w:cnfStyle w:val="000000100000" w:firstRow="0" w:lastRow="0" w:firstColumn="0" w:lastColumn="0" w:oddVBand="0" w:evenVBand="0" w:oddHBand="1" w:evenHBand="0" w:firstRowFirstColumn="0" w:firstRowLastColumn="0" w:lastRowFirstColumn="0" w:lastRowLastColumn="0"/>
+              <w:rPr>
+                <w:lang w:val="en-US"/>
+              </w:rPr>
+            </w:pPr>
+            <w:proofErr w:type="spellStart"/>
+            <w:r>
+              <w:rPr>
+                <w:lang w:val="en-US"/>
+              </w:rPr>
+              <w:t>dhcp</w:t>
+            </w:r>
+            <w:proofErr w:type="spellEnd"/>
+          </w:p>
+        </w:tc>
+        <w:tc>
+          <w:tcPr>
+            <w:tcW w:w="3827" w:type="dxa"/>
+          </w:tcPr>
+          <w:p>
+            <w:pPr>
+              <w:jc w:val="both"/>
+              <w:cnfStyle w:val="000000100000" w:firstRow="0" w:lastRow="0" w:firstColumn="0" w:lastColumn="0" w:oddVBand="0" w:evenVBand="0" w:oddHBand="1" w:evenHBand="0" w:firstRowFirstColumn="0" w:firstRowLastColumn="0" w:lastRowFirstColumn="0" w:lastRowLastColumn="0"/>
+              <w:rPr>
+                <w:lang w:val="en-US"/>
+              </w:rPr>
+            </w:pPr>
+            <w:r>
+              <w:rPr>
+                <w:lang w:val="en-US"/>
+              </w:rPr>
+              <w:t>192.168.30.2 (DHCP server’s IP address)</w:t>
+            </w:r>
+          </w:p>
+        </w:tc>
+      </w:tr>
+      <w:tr>
+        <w:trPr>
+          <w:jc w:val="center"/>
+        </w:trPr>
+        <w:tc>
+          <w:tcPr>
+            <w:cnfStyle w:val="001000000000" w:firstRow="0" w:lastRow="0" w:firstColumn="1" w:lastColumn="0" w:oddVBand="0" w:evenVBand="0" w:oddHBand="0" w:evenHBand="0" w:firstRowFirstColumn="0" w:firstRowLastColumn="0" w:lastRowFirstColumn="0" w:lastRowLastColumn="0"/>
+            <w:tcW w:w="1129" w:type="dxa"/>
+          </w:tcPr>
+          <w:p>
+            <w:pPr>
+              <w:jc w:val="both"/>
+              <w:rPr>
+                <w:lang w:val="en-US"/>
+              </w:rPr>
+            </w:pPr>
+            <w:r>
+              <w:rPr>
+                <w:lang w:val="en-US"/>
+              </w:rPr>
+              <w:t>1</w:t>
+            </w:r>
+          </w:p>
+        </w:tc>
+        <w:tc>
+          <w:tcPr>
+            <w:tcW w:w="1985" w:type="dxa"/>
+          </w:tcPr>
+          <w:p>
+            <w:pPr>
+              <w:jc w:val="both"/>
+              <w:cnfStyle w:val="000000000000" w:firstRow="0" w:lastRow="0" w:firstColumn="0" w:lastColumn="0" w:oddVBand="0" w:evenVBand="0" w:oddHBand="0" w:evenHBand="0" w:firstRowFirstColumn="0" w:firstRowLastColumn="0" w:lastRowFirstColumn="0" w:lastRowLastColumn="0"/>
+              <w:rPr>
+                <w:lang w:val="en-US"/>
+              </w:rPr>
+            </w:pPr>
+            <w:proofErr w:type="spellStart"/>
+            <w:r>
+              <w:rPr>
+                <w:lang w:val="en-US"/>
+              </w:rPr>
+              <w:t>dns</w:t>
+            </w:r>
+            <w:proofErr w:type="spellEnd"/>
+          </w:p>
+        </w:tc>
+        <w:tc>
+          <w:tcPr>
+            <w:tcW w:w="3827" w:type="dxa"/>
+          </w:tcPr>
+          <w:p>
+            <w:pPr>
+              <w:jc w:val="both"/>
+              <w:cnfStyle w:val="000000000000" w:firstRow="0" w:lastRow="0" w:firstColumn="0" w:lastColumn="0" w:oddVBand="0" w:evenVBand="0" w:oddHBand="0" w:evenHBand="0" w:firstRowFirstColumn="0" w:firstRowLastColumn="0" w:lastRowFirstColumn="0" w:lastRowLastColumn="0"/>
+              <w:rPr>
+                <w:lang w:val="en-US"/>
+              </w:rPr>
+            </w:pPr>
+            <w:r>
+              <w:rPr>
+                <w:lang w:val="en-US"/>
+              </w:rPr>
+              <w:t>192.168.30.1 (DNS server’s IP address)</w:t>
+            </w:r>
+          </w:p>
+        </w:tc>
+      </w:tr>
+      <w:tr>
+        <w:trPr>
+          <w:cnfStyle w:val="000000100000" w:firstRow="0" w:lastRow="0" w:firstColumn="0" w:lastColumn="0" w:oddVBand="0" w:evenVBand="0" w:oddHBand="1" w:evenHBand="0" w:firstRowFirstColumn="0" w:firstRowLastColumn="0" w:lastRowFirstColumn="0" w:lastRowLastColumn="0"/>
+          <w:jc w:val="center"/>
+        </w:trPr>
+        <w:tc>
+          <w:tcPr>
+            <w:cnfStyle w:val="001000000000" w:firstRow="0" w:lastRow="0" w:firstColumn="1" w:lastColumn="0" w:oddVBand="0" w:evenVBand="0" w:oddHBand="0" w:evenHBand="0" w:firstRowFirstColumn="0" w:firstRowLastColumn="0" w:lastRowFirstColumn="0" w:lastRowLastColumn="0"/>
+            <w:tcW w:w="1129" w:type="dxa"/>
+          </w:tcPr>
+          <w:p>
+            <w:pPr>
+              <w:jc w:val="both"/>
+              <w:rPr>
+                <w:lang w:val="en-US"/>
+              </w:rPr>
+            </w:pPr>
+            <w:r>
+              <w:rPr>
+                <w:lang w:val="en-US"/>
+              </w:rPr>
+              <w:t>2</w:t>
+            </w:r>
+          </w:p>
+        </w:tc>
+        <w:tc>
+          <w:tcPr>
+            <w:tcW w:w="1985" w:type="dxa"/>
+          </w:tcPr>
+          <w:p>
+            <w:pPr>
+              <w:jc w:val="both"/>
+              <w:cnfStyle w:val="000000100000" w:firstRow="0" w:lastRow="0" w:firstColumn="0" w:lastColumn="0" w:oddVBand="0" w:evenVBand="0" w:oddHBand="1" w:evenHBand="0" w:firstRowFirstColumn="0" w:firstRowLastColumn="0" w:lastRowFirstColumn="0" w:lastRowLastColumn="0"/>
+              <w:rPr>
+                <w:lang w:val="en-US"/>
+              </w:rPr>
+            </w:pPr>
+            <w:r>
+              <w:rPr>
+                <w:lang w:val="en-US"/>
+              </w:rPr>
+              <w:t>Web</w:t>
+            </w:r>
+          </w:p>
+        </w:tc>
+        <w:tc>
+          <w:tcPr>
+            <w:tcW w:w="3827" w:type="dxa"/>
+          </w:tcPr>
+          <w:p>
+            <w:pPr>
+              <w:jc w:val="both"/>
+              <w:cnfStyle w:val="000000100000" w:firstRow="0" w:lastRow="0" w:firstColumn="0" w:lastColumn="0" w:oddVBand="0" w:evenVBand="0" w:oddHBand="1" w:evenHBand="0" w:firstRowFirstColumn="0" w:firstRowLastColumn="0" w:lastRowFirstColumn="0" w:lastRowLastColumn="0"/>
+              <w:rPr>
+                <w:lang w:val="en-US"/>
+              </w:rPr>
+            </w:pPr>
+            <w:r>
+              <w:rPr>
+                <w:lang w:val="en-US"/>
+              </w:rPr>
+              <w:t>192.168.30.3 (FTP server’s IP address)</w:t>
+            </w:r>
+          </w:p>
+        </w:tc>
+      </w:tr>
+    </w:tbl>
+    <w:p>
+      <w:pPr>
+        <w:jc w:val="both"/>
+        <w:rPr>
+          <w:lang w:val="en-US"/>
+        </w:rPr>
+      </w:pPr>
+    </w:p>
+    <w:p>
+      <w:pPr>
+        <w:jc w:val="both"/>
+        <w:rPr>
+          <w:lang w:val="en-US"/>
+        </w:rPr>
+      </w:pPr>
+      <w:r>
+        <w:rPr>
+          <w:lang w:val="en-US"/>
+        </w:rPr>
+        <w:lastRenderedPageBreak/>
+        <w:t>Now that we have mapped where each page will be hosted, we can customize the index.html page of each page just to make it more identifiable.</w:t>
+      </w:r>
+    </w:p>
+    <w:p>
+      <w:pPr>
+        <w:pStyle w:val="Heading2"/>
+        <w:rPr>
+          <w:lang w:val="en-US"/>
+        </w:rPr>
+      </w:pPr>
+      <w:bookmarkStart w:id="2" w:name="_Toc136877623"/>
+      <w:r>
+        <w:rPr>
+          <w:lang w:val="en-US"/>
+        </w:rPr>
+        <w:t>DNS Server (192.168.30.1)</w:t>
+      </w:r>
+      <w:bookmarkEnd w:id="2"/>
+    </w:p>
+    <w:p>
+      <w:pPr>
+        <w:jc w:val="both"/>
+        <w:rPr>
+          <w:lang w:val="en-US"/>
+        </w:rPr>
+      </w:pPr>
+      <w:r>
+        <w:rPr>
+          <w:lang w:val="en-US"/>
+        </w:rPr>
+        <w:t xml:space="preserve">Let’s take the example of the DNS server’s page. Every user trying to connect to its page, </w:t>
+      </w:r>
+      <w:proofErr w:type="spellStart"/>
+      <w:r>
+        <w:rPr>
+          <w:lang w:val="en-US"/>
+        </w:rPr>
+        <w:t>dns</w:t>
+      </w:r>
+      <w:proofErr w:type="spellEnd"/>
+      <w:r>
+        <w:rPr>
+          <w:lang w:val="en-US"/>
+        </w:rPr>
+        <w:t>, will reach the index.html page hosted in 192.168.30.1.</w:t>
+      </w:r>
+    </w:p>
+    <w:p>
+      <w:pPr>
+        <w:jc w:val="center"/>
+        <w:rPr>
+          <w:lang w:val="en-US"/>
+        </w:rPr>
+      </w:pPr>
+      <w:r>
+        <w:rPr>
+          <w:lang w:val="en-US"/>
+        </w:rPr>
+        <w:drawing>
+          <wp:inline distT="0" distB="0" distL="0" distR="0" wp14:anchorId="549C1F03" wp14:editId="7BADAF66">
+            <wp:extent cx="4608018" cy="2393406"/>
+            <wp:effectExtent l="0" t="0" r="2540" b="6985"/>
+            <wp:docPr id="1378556751" name="Picture 1" descr="A screenshot of a computer&#10;&#10;Description automatically generated"/>
+            <wp:cNvGraphicFramePr>
+              <a:graphicFrameLocks xmlns:a="http://schemas.openxmlformats.org/drawingml/2006/main" noChangeAspect="1"/>
+            </wp:cNvGraphicFramePr>
+            <a:graphic xmlns:a="http://schemas.openxmlformats.org/drawingml/2006/main">
+              <a:graphicData uri="http://schemas.openxmlformats.org/drawingml/2006/picture">
+                <pic:pic xmlns:pic="http://schemas.openxmlformats.org/drawingml/2006/picture">
+                  <pic:nvPicPr>
+                    <pic:cNvPr id="1378556751" name="Picture 1" descr="A screenshot of a computer&#10;&#10;Description automatically generated"/>
+                    <pic:cNvPicPr/>
+                  </pic:nvPicPr>
+                  <pic:blipFill>
+                    <a:blip r:embed="rId15"/>
+                    <a:stretch>
+                      <a:fillRect/>
+                    </a:stretch>
+                  </pic:blipFill>
+                  <pic:spPr>
+                    <a:xfrm>
+                      <a:off x="0" y="0"/>
+                      <a:ext cx="4615130" cy="2397100"/>
+                    </a:xfrm>
+                    <a:prstGeom prst="rect">
+                      <a:avLst/>
+                    </a:prstGeom>
+                  </pic:spPr>
+                </pic:pic>
+              </a:graphicData>
+            </a:graphic>
+          </wp:inline>
+        </w:drawing>
+      </w:r>
+    </w:p>
+    <w:p>
+      <w:pPr>
+        <w:jc w:val="both"/>
+        <w:rPr>
+          <w:lang w:val="en-US"/>
+        </w:rPr>
+      </w:pPr>
+      <w:r>
+        <w:rPr>
+          <w:lang w:val="en-US"/>
+        </w:rPr>
+        <w:t>Instead of configuring the DNS part of it, we will configure the HTTP part.</w:t>
+      </w:r>
+    </w:p>
+    <w:p>
+      <w:pPr>
+        <w:jc w:val="both"/>
+        <w:rPr>
+          <w:lang w:val="en-US"/>
+        </w:rPr>
+      </w:pPr>
+      <w:r>
+        <w:rPr>
+          <w:lang w:val="en-US"/>
+        </w:rPr>
+        <w:t xml:space="preserve">We go to item 5, index.html </w:t>
+      </w:r>
+      <w:r>
+        <w:rPr>
+          <w:lang w:val="en-US"/>
+        </w:rPr>
+        <w:t>and click the (edit) button.</w:t>
+      </w:r>
+    </w:p>
+    <w:p>
+      <w:pPr>
+        <w:jc w:val="center"/>
+        <w:rPr>
+          <w:lang w:val="en-US"/>
+        </w:rPr>
+      </w:pPr>
+      <w:r>
+        <w:rPr>
+          <w:lang w:val="en-US"/>
+        </w:rPr>
+        <w:drawing>
+          <wp:inline distT="0" distB="0" distL="0" distR="0" wp14:anchorId="5480B5D8" wp14:editId="07438DA2">
+            <wp:extent cx="4265139" cy="1986825"/>
+            <wp:effectExtent l="0" t="0" r="2540" b="0"/>
+            <wp:docPr id="1848877673" name="Picture 1" descr="A screenshot of a computer&#10;&#10;Description automatically generated with medium confidence"/>
+            <wp:cNvGraphicFramePr>
+              <a:graphicFrameLocks xmlns:a="http://schemas.openxmlformats.org/drawingml/2006/main" noChangeAspect="1"/>
+            </wp:cNvGraphicFramePr>
+            <a:graphic xmlns:a="http://schemas.openxmlformats.org/drawingml/2006/main">
+              <a:graphicData uri="http://schemas.openxmlformats.org/drawingml/2006/picture">
+                <pic:pic xmlns:pic="http://schemas.openxmlformats.org/drawingml/2006/picture">
+                  <pic:nvPicPr>
+                    <pic:cNvPr id="1848877673" name="Picture 1" descr="A screenshot of a computer&#10;&#10;Description automatically generated with medium confidence"/>
+                    <pic:cNvPicPr/>
+                  </pic:nvPicPr>
+                  <pic:blipFill>
+                    <a:blip r:embed="rId16"/>
+                    <a:stretch>
+                      <a:fillRect/>
+                    </a:stretch>
+                  </pic:blipFill>
+                  <pic:spPr>
+                    <a:xfrm>
+                      <a:off x="0" y="0"/>
+                      <a:ext cx="4273101" cy="1990534"/>
+                    </a:xfrm>
+                    <a:prstGeom prst="rect">
+                      <a:avLst/>
+                    </a:prstGeom>
+                  </pic:spPr>
+                </pic:pic>
+              </a:graphicData>
+            </a:graphic>
+          </wp:inline>
+        </w:drawing>
+      </w:r>
+    </w:p>
+    <w:p>
+      <w:pPr>
+        <w:jc w:val="both"/>
+        <w:rPr>
+          <w:lang w:val="en-US"/>
+        </w:rPr>
+      </w:pPr>
+      <w:r>
+        <w:rPr>
+          <w:lang w:val="en-US"/>
+        </w:rPr>
+        <w:t xml:space="preserve">There we can customize the text of the page. For this example, we only added the last line “this a </w:t>
+      </w:r>
+      <w:proofErr w:type="spellStart"/>
+      <w:r>
+        <w:rPr>
+          <w:lang w:val="en-US"/>
+        </w:rPr>
+        <w:t>dns</w:t>
+      </w:r>
+      <w:proofErr w:type="spellEnd"/>
+      <w:r>
+        <w:rPr>
+          <w:lang w:val="en-US"/>
+        </w:rPr>
+        <w:t>” to be able to identify it.</w:t>
+      </w:r>
+      <w:r>
+        <w:rPr>
+          <w:lang w:val="en-US"/>
+        </w:rPr>
+        <w:t xml:space="preserve"> Make sure to click the save button at the top right of the window once you have finished.</w:t>
+      </w:r>
+    </w:p>
+    <w:p>
+      <w:pPr>
+        <w:jc w:val="both"/>
+        <w:rPr>
+          <w:lang w:val="en-US"/>
+        </w:rPr>
+      </w:pPr>
+      <w:r>
+        <w:rPr>
+          <w:lang w:val="en-US"/>
+        </w:rPr>
+        <w:t>Let’s go to a PC, open its web browser and type “</w:t>
+      </w:r>
+      <w:proofErr w:type="spellStart"/>
+      <w:r>
+        <w:rPr>
+          <w:lang w:val="en-US"/>
+        </w:rPr>
+        <w:t>dns</w:t>
+      </w:r>
+      <w:proofErr w:type="spellEnd"/>
+      <w:r>
+        <w:rPr>
+          <w:lang w:val="en-US"/>
+        </w:rPr>
+        <w:t>” there and see what happens.</w:t>
+      </w:r>
+    </w:p>
+    <w:p>
+      <w:pPr>
+        <w:jc w:val="center"/>
+        <w:rPr>
+          <w:lang w:val="en-US"/>
+        </w:rPr>
+      </w:pPr>
+      <w:r>
+        <w:rPr>
+          <w:lang w:val="en-US"/>
+        </w:rPr>
+        <w:drawing>
+          <wp:inline distT="0" distB="0" distL="0" distR="0" wp14:anchorId="5EC73B32" wp14:editId="53FB5611">
+            <wp:extent cx="4180115" cy="1590582"/>
+            <wp:effectExtent l="0" t="0" r="0" b="0"/>
+            <wp:docPr id="1580823147" name="Picture 1" descr="A screenshot of a computer&#10;&#10;Description automatically generated with medium confidence"/>
+            <wp:cNvGraphicFramePr>
+              <a:graphicFrameLocks xmlns:a="http://schemas.openxmlformats.org/drawingml/2006/main" noChangeAspect="1"/>
+            </wp:cNvGraphicFramePr>
+            <a:graphic xmlns:a="http://schemas.openxmlformats.org/drawingml/2006/main">
+              <a:graphicData uri="http://schemas.openxmlformats.org/drawingml/2006/picture">
+                <pic:pic xmlns:pic="http://schemas.openxmlformats.org/drawingml/2006/picture">
+                  <pic:nvPicPr>
+                    <pic:cNvPr id="1580823147" name="Picture 1" descr="A screenshot of a computer&#10;&#10;Description automatically generated with medium confidence"/>
+                    <pic:cNvPicPr/>
+                  </pic:nvPicPr>
+                  <pic:blipFill>
+                    <a:blip r:embed="rId17"/>
+                    <a:stretch>
+                      <a:fillRect/>
+                    </a:stretch>
+                  </pic:blipFill>
+                  <pic:spPr>
+                    <a:xfrm>
+                      <a:off x="0" y="0"/>
+                      <a:ext cx="4186514" cy="1593017"/>
+                    </a:xfrm>
+                    <a:prstGeom prst="rect">
+                      <a:avLst/>
+                    </a:prstGeom>
+                  </pic:spPr>
+                </pic:pic>
+              </a:graphicData>
+            </a:graphic>
+          </wp:inline>
+        </w:drawing>
+      </w:r>
+    </w:p>
+    <w:p>
+      <w:pPr>
+        <w:jc w:val="both"/>
+        <w:rPr>
+          <w:lang w:val="en-US"/>
+        </w:rPr>
+      </w:pPr>
+      <w:r>
+        <w:rPr>
+          <w:lang w:val="en-US"/>
+        </w:rPr>
+        <w:lastRenderedPageBreak/>
+        <w:t>Success!</w:t>
+      </w:r>
+    </w:p>
+    <w:p>
+      <w:pPr>
+        <w:jc w:val="both"/>
+        <w:rPr>
+          <w:lang w:val="en-US"/>
+        </w:rPr>
+      </w:pPr>
+      <w:r>
+        <w:rPr>
+          <w:lang w:val="en-US"/>
+        </w:rPr>
+        <w:t xml:space="preserve">Now, we’ll do the same for the other 2 servers and test it. </w:t>
+      </w:r>
+    </w:p>
+    <w:p>
+      <w:pPr>
+        <w:pStyle w:val="Heading2"/>
+        <w:rPr>
+          <w:lang w:val="en-US"/>
+        </w:rPr>
+      </w:pPr>
+      <w:bookmarkStart w:id="3" w:name="_Toc136877624"/>
+      <w:r>
+        <w:rPr>
+          <w:lang w:val="en-US"/>
+        </w:rPr>
+        <w:t>DHCP server (192.168.30.2)</w:t>
+      </w:r>
+      <w:bookmarkEnd w:id="3"/>
+    </w:p>
+    <w:p>
+      <w:pPr>
+        <w:jc w:val="center"/>
+        <w:rPr>
+          <w:lang w:val="en-US"/>
+        </w:rPr>
+      </w:pPr>
+      <w:r>
+        <w:rPr>
+          <w:lang w:val="en-US"/>
+        </w:rPr>
+        <w:drawing>
+          <wp:inline distT="0" distB="0" distL="0" distR="0" wp14:anchorId="67FC9FA8" wp14:editId="15769F5E">
+            <wp:extent cx="4153277" cy="2095409"/>
+            <wp:effectExtent l="0" t="0" r="0" b="635"/>
+            <wp:docPr id="1467319238" name="Picture 1" descr="A screenshot of a computer&#10;&#10;Description automatically generated"/>
+            <wp:cNvGraphicFramePr>
+              <a:graphicFrameLocks xmlns:a="http://schemas.openxmlformats.org/drawingml/2006/main" noChangeAspect="1"/>
+            </wp:cNvGraphicFramePr>
+            <a:graphic xmlns:a="http://schemas.openxmlformats.org/drawingml/2006/main">
+              <a:graphicData uri="http://schemas.openxmlformats.org/drawingml/2006/picture">
+                <pic:pic xmlns:pic="http://schemas.openxmlformats.org/drawingml/2006/picture">
+                  <pic:nvPicPr>
+                    <pic:cNvPr id="1467319238" name="Picture 1" descr="A screenshot of a computer&#10;&#10;Description automatically generated"/>
+                    <pic:cNvPicPr/>
+                  </pic:nvPicPr>
+                  <pic:blipFill>
+                    <a:blip r:embed="rId18"/>
+                    <a:stretch>
+                      <a:fillRect/>
+                    </a:stretch>
+                  </pic:blipFill>
+                  <pic:spPr>
+                    <a:xfrm>
+                      <a:off x="0" y="0"/>
+                      <a:ext cx="4158473" cy="2098031"/>
+                    </a:xfrm>
+                    <a:prstGeom prst="rect">
+                      <a:avLst/>
+                    </a:prstGeom>
+                  </pic:spPr>
+                </pic:pic>
+              </a:graphicData>
+            </a:graphic>
+          </wp:inline>
+        </w:drawing>
+      </w:r>
+    </w:p>
+    <w:p>
+      <w:pPr>
+        <w:jc w:val="center"/>
+        <w:rPr>
+          <w:lang w:val="en-US"/>
+        </w:rPr>
+      </w:pPr>
+      <w:r>
+        <w:rPr>
+          <w:lang w:val="en-US"/>
+        </w:rPr>
+        <w:drawing>
+          <wp:inline distT="0" distB="0" distL="0" distR="0" wp14:anchorId="4C4A706C" wp14:editId="17D534AD">
+            <wp:extent cx="3978729" cy="1817444"/>
+            <wp:effectExtent l="0" t="0" r="3175" b="0"/>
+            <wp:docPr id="254118655" name="Picture 1" descr="A screenshot of a computer&#10;&#10;Description automatically generated with medium confidence"/>
+            <wp:cNvGraphicFramePr>
+              <a:graphicFrameLocks xmlns:a="http://schemas.openxmlformats.org/drawingml/2006/main" noChangeAspect="1"/>
+            </wp:cNvGraphicFramePr>
+            <a:graphic xmlns:a="http://schemas.openxmlformats.org/drawingml/2006/main">
+              <a:graphicData uri="http://schemas.openxmlformats.org/drawingml/2006/picture">
+                <pic:pic xmlns:pic="http://schemas.openxmlformats.org/drawingml/2006/picture">
+                  <pic:nvPicPr>
+                    <pic:cNvPr id="254118655" name="Picture 1" descr="A screenshot of a computer&#10;&#10;Description automatically generated with medium confidence"/>
+                    <pic:cNvPicPr/>
+                  </pic:nvPicPr>
+                  <pic:blipFill>
+                    <a:blip r:embed="rId19"/>
+                    <a:stretch>
+                      <a:fillRect/>
+                    </a:stretch>
+                  </pic:blipFill>
+                  <pic:spPr>
+                    <a:xfrm>
+                      <a:off x="0" y="0"/>
+                      <a:ext cx="3988038" cy="1821696"/>
+                    </a:xfrm>
+                    <a:prstGeom prst="rect">
+                      <a:avLst/>
+                    </a:prstGeom>
+                  </pic:spPr>
+                </pic:pic>
+              </a:graphicData>
+            </a:graphic>
+          </wp:inline>
+        </w:drawing>
+      </w:r>
+    </w:p>
+    <w:p>
+      <w:pPr>
+        <w:jc w:val="both"/>
+        <w:rPr>
+          <w:lang w:val="en-US"/>
+        </w:rPr>
+      </w:pPr>
+      <w:r>
+        <w:rPr>
+          <w:lang w:val="en-US"/>
+        </w:rPr>
+        <w:t>Test result by opening a web browser page of a random PC and typing “</w:t>
+      </w:r>
+      <w:proofErr w:type="spellStart"/>
+      <w:r>
+        <w:rPr>
+          <w:lang w:val="en-US"/>
+        </w:rPr>
+        <w:t>dhcp</w:t>
+      </w:r>
+      <w:proofErr w:type="spellEnd"/>
+      <w:r>
+        <w:rPr>
+          <w:lang w:val="en-US"/>
+        </w:rPr>
+        <w:t>”:</w:t>
+      </w:r>
+    </w:p>
+    <w:p>
+      <w:pPr>
+        <w:jc w:val="center"/>
+        <w:rPr>
+          <w:lang w:val="en-US"/>
+        </w:rPr>
+      </w:pPr>
+      <w:r>
+        <w:rPr>
+          <w:lang w:val="en-US"/>
+        </w:rPr>
+        <w:drawing>
+          <wp:inline distT="0" distB="0" distL="0" distR="0" wp14:anchorId="74F1E4BA" wp14:editId="2240E697">
+            <wp:extent cx="4321703" cy="2190387"/>
+            <wp:effectExtent l="0" t="0" r="3175" b="635"/>
+            <wp:docPr id="1128898303" name="Picture 1" descr="A screenshot of a computer&#10;&#10;Description automatically generated with medium confidence"/>
+            <wp:cNvGraphicFramePr>
+              <a:graphicFrameLocks xmlns:a="http://schemas.openxmlformats.org/drawingml/2006/main" noChangeAspect="1"/>
+            </wp:cNvGraphicFramePr>
+            <a:graphic xmlns:a="http://schemas.openxmlformats.org/drawingml/2006/main">
+              <a:graphicData uri="http://schemas.openxmlformats.org/drawingml/2006/picture">
+                <pic:pic xmlns:pic="http://schemas.openxmlformats.org/drawingml/2006/picture">
+                  <pic:nvPicPr>
+                    <pic:cNvPr id="1128898303" name="Picture 1" descr="A screenshot of a computer&#10;&#10;Description automatically generated with medium confidence"/>
+                    <pic:cNvPicPr/>
+                  </pic:nvPicPr>
+                  <pic:blipFill>
+                    <a:blip r:embed="rId20"/>
+                    <a:stretch>
+                      <a:fillRect/>
+                    </a:stretch>
+                  </pic:blipFill>
+                  <pic:spPr>
+                    <a:xfrm>
+                      <a:off x="0" y="0"/>
+                      <a:ext cx="4331173" cy="2195187"/>
+                    </a:xfrm>
+                    <a:prstGeom prst="rect">
+                      <a:avLst/>
+                    </a:prstGeom>
+                  </pic:spPr>
+                </pic:pic>
+              </a:graphicData>
+            </a:graphic>
+          </wp:inline>
+        </w:drawing>
+      </w:r>
+    </w:p>
+    <w:p>
+      <w:pPr>
+        <w:jc w:val="both"/>
+        <w:rPr>
+          <w:lang w:val="en-US"/>
+        </w:rPr>
+      </w:pPr>
+      <w:r>
+        <w:rPr>
+          <w:lang w:val="en-US"/>
+        </w:rPr>
+        <w:t>Success!</w:t>
+      </w:r>
+    </w:p>
+    <w:p>
+      <w:pPr>
+        <w:jc w:val="both"/>
+        <w:rPr>
+          <w:lang w:val="en-US"/>
+        </w:rPr>
+      </w:pPr>
+      <w:r>
+        <w:rPr>
+          <w:lang w:val="en-US"/>
+        </w:rPr>
+        <w:t xml:space="preserve">Now, we’ll do the same for the </w:t>
+      </w:r>
+      <w:r>
+        <w:rPr>
+          <w:lang w:val="en-US"/>
+        </w:rPr>
+        <w:t xml:space="preserve">last </w:t>
+      </w:r>
+      <w:r>
+        <w:rPr>
+          <w:lang w:val="en-US"/>
+        </w:rPr>
+        <w:t xml:space="preserve">server and test it. </w:t>
+      </w:r>
+    </w:p>
+    <w:p>
+      <w:pPr>
+        <w:pStyle w:val="Heading2"/>
+        <w:rPr>
+          <w:lang w:val="en-US"/>
+        </w:rPr>
+      </w:pPr>
+      <w:bookmarkStart w:id="4" w:name="_Toc136877625"/>
+      <w:r>
+        <w:rPr>
+          <w:lang w:val="en-US"/>
+        </w:rPr>
+        <w:lastRenderedPageBreak/>
+        <w:t>FTP</w:t>
+      </w:r>
+      <w:r>
+        <w:rPr>
+          <w:lang w:val="en-US"/>
+        </w:rPr>
+        <w:t xml:space="preserve"> server (192.168.30.</w:t>
+      </w:r>
+      <w:r>
+        <w:rPr>
+          <w:lang w:val="en-US"/>
+        </w:rPr>
+        <w:t>3</w:t>
+      </w:r>
+      <w:r>
+        <w:rPr>
+          <w:lang w:val="en-US"/>
+        </w:rPr>
+        <w:t>)</w:t>
+      </w:r>
+      <w:bookmarkEnd w:id="4"/>
+    </w:p>
+    <w:p>
+      <w:pPr>
+        <w:jc w:val="center"/>
+        <w:rPr>
+          <w:lang w:val="en-US"/>
+        </w:rPr>
+      </w:pPr>
+      <w:r>
+        <w:rPr>
+          <w:lang w:val="en-US"/>
+        </w:rPr>
+        <w:drawing>
+          <wp:inline distT="0" distB="0" distL="0" distR="0" wp14:anchorId="02CFF8E5" wp14:editId="507613CD">
+            <wp:extent cx="3819505" cy="1938382"/>
+            <wp:effectExtent l="0" t="0" r="0" b="5080"/>
+            <wp:docPr id="774309238" name="Picture 1" descr="A screenshot of a computer&#10;&#10;Description automatically generated"/>
+            <wp:cNvGraphicFramePr>
+              <a:graphicFrameLocks xmlns:a="http://schemas.openxmlformats.org/drawingml/2006/main" noChangeAspect="1"/>
+            </wp:cNvGraphicFramePr>
+            <a:graphic xmlns:a="http://schemas.openxmlformats.org/drawingml/2006/main">
+              <a:graphicData uri="http://schemas.openxmlformats.org/drawingml/2006/picture">
+                <pic:pic xmlns:pic="http://schemas.openxmlformats.org/drawingml/2006/picture">
+                  <pic:nvPicPr>
+                    <pic:cNvPr id="774309238" name="Picture 1" descr="A screenshot of a computer&#10;&#10;Description automatically generated"/>
+                    <pic:cNvPicPr/>
+                  </pic:nvPicPr>
+                  <pic:blipFill>
+                    <a:blip r:embed="rId21"/>
+                    <a:stretch>
+                      <a:fillRect/>
+                    </a:stretch>
+                  </pic:blipFill>
+                  <pic:spPr>
+                    <a:xfrm>
+                      <a:off x="0" y="0"/>
+                      <a:ext cx="3833013" cy="1945237"/>
+                    </a:xfrm>
+                    <a:prstGeom prst="rect">
+                      <a:avLst/>
+                    </a:prstGeom>
+                  </pic:spPr>
+                </pic:pic>
+              </a:graphicData>
+            </a:graphic>
+          </wp:inline>
+        </w:drawing>
+      </w:r>
+    </w:p>
+    <w:p>
+      <w:pPr>
+        <w:jc w:val="center"/>
+        <w:rPr>
+          <w:lang w:val="en-US"/>
+        </w:rPr>
+      </w:pPr>
+      <w:r>
+        <w:rPr>
+          <w:lang w:val="en-US"/>
+        </w:rPr>
+        <w:drawing>
+          <wp:inline distT="0" distB="0" distL="0" distR="0" wp14:anchorId="1D92CFDD" wp14:editId="2273DA6F">
+            <wp:extent cx="3879124" cy="1851478"/>
+            <wp:effectExtent l="0" t="0" r="7620" b="0"/>
+            <wp:docPr id="1321254215" name="Picture 1" descr="A screenshot of a computer&#10;&#10;Description automatically generated with medium confidence"/>
+            <wp:cNvGraphicFramePr>
+              <a:graphicFrameLocks xmlns:a="http://schemas.openxmlformats.org/drawingml/2006/main" noChangeAspect="1"/>
+            </wp:cNvGraphicFramePr>
+            <a:graphic xmlns:a="http://schemas.openxmlformats.org/drawingml/2006/main">
+              <a:graphicData uri="http://schemas.openxmlformats.org/drawingml/2006/picture">
+                <pic:pic xmlns:pic="http://schemas.openxmlformats.org/drawingml/2006/picture">
+                  <pic:nvPicPr>
+                    <pic:cNvPr id="1321254215" name="Picture 1" descr="A screenshot of a computer&#10;&#10;Description automatically generated with medium confidence"/>
+                    <pic:cNvPicPr/>
+                  </pic:nvPicPr>
+                  <pic:blipFill>
+                    <a:blip r:embed="rId22"/>
+                    <a:stretch>
+                      <a:fillRect/>
+                    </a:stretch>
+                  </pic:blipFill>
+                  <pic:spPr>
+                    <a:xfrm>
+                      <a:off x="0" y="0"/>
+                      <a:ext cx="3902449" cy="1862611"/>
+                    </a:xfrm>
+                    <a:prstGeom prst="rect">
+                      <a:avLst/>
+                    </a:prstGeom>
+                  </pic:spPr>
+                </pic:pic>
+              </a:graphicData>
+            </a:graphic>
+          </wp:inline>
+        </w:drawing>
+      </w:r>
+    </w:p>
+    <w:p>
+      <w:pPr>
+        <w:jc w:val="both"/>
+        <w:rPr>
+          <w:lang w:val="en-US"/>
+        </w:rPr>
+      </w:pPr>
+      <w:r>
+        <w:rPr>
+          <w:lang w:val="en-US"/>
+        </w:rPr>
+        <w:t>Test result by opening a web browser page of a random PC and typing “</w:t>
+      </w:r>
+      <w:r>
+        <w:rPr>
+          <w:lang w:val="en-US"/>
+        </w:rPr>
+        <w:t>web</w:t>
+      </w:r>
+      <w:r>
+        <w:rPr>
+          <w:lang w:val="en-US"/>
+        </w:rPr>
+        <w:t>”:</w:t>
+      </w:r>
+    </w:p>
+    <w:p>
+      <w:pPr>
+        <w:jc w:val="center"/>
+        <w:rPr>
+          <w:lang w:val="en-US"/>
+        </w:rPr>
+      </w:pPr>
+      <w:r>
+        <w:rPr>
+          <w:lang w:val="en-US"/>
+        </w:rPr>
+        <w:drawing>
+          <wp:inline distT="0" distB="0" distL="0" distR="0" wp14:anchorId="47948008" wp14:editId="4BA40237">
+            <wp:extent cx="3902529" cy="2448544"/>
+            <wp:effectExtent l="0" t="0" r="3175" b="9525"/>
+            <wp:docPr id="1356182545" name="Picture 1" descr="A screenshot of a computer&#10;&#10;Description automatically generated with medium confidence"/>
+            <wp:cNvGraphicFramePr>
+              <a:graphicFrameLocks xmlns:a="http://schemas.openxmlformats.org/drawingml/2006/main" noChangeAspect="1"/>
+            </wp:cNvGraphicFramePr>
+            <a:graphic xmlns:a="http://schemas.openxmlformats.org/drawingml/2006/main">
+              <a:graphicData uri="http://schemas.openxmlformats.org/drawingml/2006/picture">
+                <pic:pic xmlns:pic="http://schemas.openxmlformats.org/drawingml/2006/picture">
+                  <pic:nvPicPr>
+                    <pic:cNvPr id="1356182545" name="Picture 1" descr="A screenshot of a computer&#10;&#10;Description automatically generated with medium confidence"/>
+                    <pic:cNvPicPr/>
+                  </pic:nvPicPr>
+                  <pic:blipFill>
+                    <a:blip r:embed="rId23"/>
+                    <a:stretch>
+                      <a:fillRect/>
+                    </a:stretch>
+                  </pic:blipFill>
+                  <pic:spPr>
+                    <a:xfrm>
+                      <a:off x="0" y="0"/>
+                      <a:ext cx="3912968" cy="2455094"/>
+                    </a:xfrm>
+                    <a:prstGeom prst="rect">
+                      <a:avLst/>
+                    </a:prstGeom>
+                  </pic:spPr>
+                </pic:pic>
+              </a:graphicData>
+            </a:graphic>
+          </wp:inline>
+        </w:drawing>
+      </w:r>
+    </w:p>
+    <w:p>
+      <w:pPr>
+        <w:jc w:val="both"/>
+        <w:rPr>
+          <w:lang w:val="en-US"/>
+        </w:rPr>
+      </w:pPr>
+      <w:r>
+        <w:rPr>
+          <w:lang w:val="en-US"/>
+        </w:rPr>
+        <w:t>Success! Don’t mind the text as we used the FTP server to act as a web server, but just for this test.</w:t>
+      </w:r>
+    </w:p>
     <w:sectPr>
       <w:pgSz w:w="11906" w:h="16838"/>
       <w:pgMar w:top="1417" w:right="1417" w:bottom="1417" w:left="1417" w:header="708" w:footer="708" w:gutter="0"/>
@@ -1171,12 +3049,13 @@
   <w:style w:type="paragraph" w:default="1" w:styleId="Normal">
     <w:name w:val="Normal"/>
     <w:qFormat/>
+    <w:rsid w:val="00BC3D25"/>
   </w:style>
-  <w:style w:type="paragraph" w:styleId="Titre1">
+  <w:style w:type="paragraph" w:styleId="Heading1">
     <w:name w:val="heading 1"/>
     <w:basedOn w:val="Normal"/>
     <w:next w:val="Normal"/>
-    <w:link w:val="Titre1Car"/>
+    <w:link w:val="Heading1Char"/>
     <w:uiPriority w:val="9"/>
     <w:qFormat/>
     <w:rsid w:val="00660898"/>
@@ -1193,13 +3072,35 @@
       <w:szCs w:val="32"/>
     </w:rPr>
   </w:style>
-  <w:style w:type="character" w:default="1" w:styleId="Policepardfaut">
+  <w:style w:type="paragraph" w:styleId="Heading2">
+    <w:name w:val="heading 2"/>
+    <w:basedOn w:val="Normal"/>
+    <w:next w:val="Normal"/>
+    <w:link w:val="Heading2Char"/>
+    <w:uiPriority w:val="9"/>
+    <w:unhideWhenUsed/>
+    <w:qFormat/>
+    <w:rsid w:val="00BC3D25"/>
+    <w:pPr>
+      <w:keepNext/>
+      <w:keepLines/>
+      <w:spacing w:before="40" w:after="0"/>
+      <w:outlineLvl w:val="1"/>
+    </w:pPr>
+    <w:rPr>
+      <w:rFonts w:asciiTheme="majorHAnsi" w:eastAsiaTheme="majorEastAsia" w:hAnsiTheme="majorHAnsi" w:cstheme="majorBidi"/>
+      <w:color w:val="2F5496" w:themeColor="accent1" w:themeShade="BF"/>
+      <w:sz w:val="26"/>
+      <w:szCs w:val="26"/>
+    </w:rPr>
+  </w:style>
+  <w:style w:type="character" w:default="1" w:styleId="DefaultParagraphFont">
     <w:name w:val="Default Paragraph Font"/>
     <w:uiPriority w:val="1"/>
     <w:semiHidden/>
     <w:unhideWhenUsed/>
   </w:style>
-  <w:style w:type="table" w:default="1" w:styleId="TableauNormal">
+  <w:style w:type="table" w:default="1" w:styleId="TableNormal">
     <w:name w:val="Normal Table"/>
     <w:uiPriority w:val="99"/>
     <w:semiHidden/>
@@ -1214,13 +3115,13 @@
       </w:tblCellMar>
     </w:tblPr>
   </w:style>
-  <w:style w:type="numbering" w:default="1" w:styleId="Aucuneliste">
+  <w:style w:type="numbering" w:default="1" w:styleId="NoList">
     <w:name w:val="No List"/>
     <w:uiPriority w:val="99"/>
     <w:semiHidden/>
     <w:unhideWhenUsed/>
   </w:style>
-  <w:style w:type="paragraph" w:styleId="Paragraphedeliste">
+  <w:style w:type="paragraph" w:styleId="ListParagraph">
     <w:name w:val="List Paragraph"/>
     <w:basedOn w:val="Normal"/>
     <w:uiPriority w:val="34"/>
@@ -1231,10 +3132,10 @@
       <w:contextualSpacing/>
     </w:pPr>
   </w:style>
-  <w:style w:type="character" w:customStyle="1" w:styleId="Titre1Car">
-    <w:name w:val="Titre 1 Car"/>
-    <w:basedOn w:val="Policepardfaut"/>
-    <w:link w:val="Titre1"/>
+  <w:style w:type="character" w:customStyle="1" w:styleId="Heading1Char">
+    <w:name w:val="Heading 1 Char"/>
+    <w:basedOn w:val="DefaultParagraphFont"/>
+    <w:link w:val="Heading1"/>
     <w:uiPriority w:val="9"/>
     <w:rsid w:val="00660898"/>
     <w:rPr>
@@ -1242,6 +3143,167 @@
       <w:color w:val="2F5496" w:themeColor="accent1" w:themeShade="BF"/>
       <w:sz w:val="32"/>
       <w:szCs w:val="32"/>
+    </w:rPr>
+  </w:style>
+  <w:style w:type="table" w:styleId="TableGrid">
+    <w:name w:val="Table Grid"/>
+    <w:basedOn w:val="TableNormal"/>
+    <w:uiPriority w:val="39"/>
+    <w:rsid w:val="00DB270B"/>
+    <w:pPr>
+      <w:spacing w:after="0" w:line="240" w:lineRule="auto"/>
+    </w:pPr>
+    <w:tblPr>
+      <w:tblBorders>
+        <w:top w:val="single" w:sz="4" w:space="0" w:color="auto"/>
+        <w:left w:val="single" w:sz="4" w:space="0" w:color="auto"/>
+        <w:bottom w:val="single" w:sz="4" w:space="0" w:color="auto"/>
+        <w:right w:val="single" w:sz="4" w:space="0" w:color="auto"/>
+        <w:insideH w:val="single" w:sz="4" w:space="0" w:color="auto"/>
+        <w:insideV w:val="single" w:sz="4" w:space="0" w:color="auto"/>
+      </w:tblBorders>
+    </w:tblPr>
+  </w:style>
+  <w:style w:type="table" w:styleId="GridTable4-Accent5">
+    <w:name w:val="Grid Table 4 Accent 5"/>
+    <w:basedOn w:val="TableNormal"/>
+    <w:uiPriority w:val="49"/>
+    <w:rsid w:val="00DB270B"/>
+    <w:pPr>
+      <w:spacing w:after="0" w:line="240" w:lineRule="auto"/>
+    </w:pPr>
+    <w:tblPr>
+      <w:tblStyleRowBandSize w:val="1"/>
+      <w:tblStyleColBandSize w:val="1"/>
+      <w:tblBorders>
+        <w:top w:val="single" w:sz="4" w:space="0" w:color="9CC2E5" w:themeColor="accent5" w:themeTint="99"/>
+        <w:left w:val="single" w:sz="4" w:space="0" w:color="9CC2E5" w:themeColor="accent5" w:themeTint="99"/>
+        <w:bottom w:val="single" w:sz="4" w:space="0" w:color="9CC2E5" w:themeColor="accent5" w:themeTint="99"/>
+        <w:right w:val="single" w:sz="4" w:space="0" w:color="9CC2E5" w:themeColor="accent5" w:themeTint="99"/>
+        <w:insideH w:val="single" w:sz="4" w:space="0" w:color="9CC2E5" w:themeColor="accent5" w:themeTint="99"/>
+        <w:insideV w:val="single" w:sz="4" w:space="0" w:color="9CC2E5" w:themeColor="accent5" w:themeTint="99"/>
+      </w:tblBorders>
+    </w:tblPr>
+    <w:tblStylePr w:type="firstRow">
+      <w:rPr>
+        <w:b/>
+        <w:bCs/>
+        <w:color w:val="FFFFFF" w:themeColor="background1"/>
+      </w:rPr>
+      <w:tblPr/>
+      <w:tcPr>
+        <w:tcBorders>
+          <w:top w:val="single" w:sz="4" w:space="0" w:color="5B9BD5" w:themeColor="accent5"/>
+          <w:left w:val="single" w:sz="4" w:space="0" w:color="5B9BD5" w:themeColor="accent5"/>
+          <w:bottom w:val="single" w:sz="4" w:space="0" w:color="5B9BD5" w:themeColor="accent5"/>
+          <w:right w:val="single" w:sz="4" w:space="0" w:color="5B9BD5" w:themeColor="accent5"/>
+          <w:insideH w:val="nil"/>
+          <w:insideV w:val="nil"/>
+        </w:tcBorders>
+        <w:shd w:val="clear" w:color="auto" w:fill="5B9BD5" w:themeFill="accent5"/>
+      </w:tcPr>
+    </w:tblStylePr>
+    <w:tblStylePr w:type="lastRow">
+      <w:rPr>
+        <w:b/>
+        <w:bCs/>
+      </w:rPr>
+      <w:tblPr/>
+      <w:tcPr>
+        <w:tcBorders>
+          <w:top w:val="double" w:sz="4" w:space="0" w:color="5B9BD5" w:themeColor="accent5"/>
+        </w:tcBorders>
+      </w:tcPr>
+    </w:tblStylePr>
+    <w:tblStylePr w:type="firstCol">
+      <w:rPr>
+        <w:b/>
+        <w:bCs/>
+      </w:rPr>
+    </w:tblStylePr>
+    <w:tblStylePr w:type="lastCol">
+      <w:rPr>
+        <w:b/>
+        <w:bCs/>
+      </w:rPr>
+    </w:tblStylePr>
+    <w:tblStylePr w:type="band1Vert">
+      <w:tblPr/>
+      <w:tcPr>
+        <w:shd w:val="clear" w:color="auto" w:fill="DEEAF6" w:themeFill="accent5" w:themeFillTint="33"/>
+      </w:tcPr>
+    </w:tblStylePr>
+    <w:tblStylePr w:type="band1Horz">
+      <w:tblPr/>
+      <w:tcPr>
+        <w:shd w:val="clear" w:color="auto" w:fill="DEEAF6" w:themeFill="accent5" w:themeFillTint="33"/>
+      </w:tcPr>
+    </w:tblStylePr>
+  </w:style>
+  <w:style w:type="character" w:customStyle="1" w:styleId="Heading2Char">
+    <w:name w:val="Heading 2 Char"/>
+    <w:basedOn w:val="DefaultParagraphFont"/>
+    <w:link w:val="Heading2"/>
+    <w:uiPriority w:val="9"/>
+    <w:rsid w:val="00BC3D25"/>
+    <w:rPr>
+      <w:rFonts w:asciiTheme="majorHAnsi" w:eastAsiaTheme="majorEastAsia" w:hAnsiTheme="majorHAnsi" w:cstheme="majorBidi"/>
+      <w:color w:val="2F5496" w:themeColor="accent1" w:themeShade="BF"/>
+      <w:sz w:val="26"/>
+      <w:szCs w:val="26"/>
+    </w:rPr>
+  </w:style>
+  <w:style w:type="paragraph" w:styleId="TOCHeading">
+    <w:name w:val="TOC Heading"/>
+    <w:basedOn w:val="Heading1"/>
+    <w:next w:val="Normal"/>
+    <w:uiPriority w:val="39"/>
+    <w:unhideWhenUsed/>
+    <w:qFormat/>
+    <w:rsid w:val="00BC3D25"/>
+    <w:pPr>
+      <w:outlineLvl w:val="9"/>
+    </w:pPr>
+    <w:rPr>
+      <w:kern w:val="0"/>
+      <w:lang w:val="en-BE" w:eastAsia="en-BE"/>
+      <w14:ligatures w14:val="none"/>
+    </w:rPr>
+  </w:style>
+  <w:style w:type="paragraph" w:styleId="TOC1">
+    <w:name w:val="toc 1"/>
+    <w:basedOn w:val="Normal"/>
+    <w:next w:val="Normal"/>
+    <w:autoRedefine/>
+    <w:uiPriority w:val="39"/>
+    <w:unhideWhenUsed/>
+    <w:rsid w:val="00BC3D25"/>
+    <w:pPr>
+      <w:spacing w:after="100"/>
+    </w:pPr>
+  </w:style>
+  <w:style w:type="paragraph" w:styleId="TOC2">
+    <w:name w:val="toc 2"/>
+    <w:basedOn w:val="Normal"/>
+    <w:next w:val="Normal"/>
+    <w:autoRedefine/>
+    <w:uiPriority w:val="39"/>
+    <w:unhideWhenUsed/>
+    <w:rsid w:val="00BC3D25"/>
+    <w:pPr>
+      <w:spacing w:after="100"/>
+      <w:ind w:left="220"/>
+    </w:pPr>
+  </w:style>
+  <w:style w:type="character" w:styleId="Hyperlink">
+    <w:name w:val="Hyperlink"/>
+    <w:basedOn w:val="DefaultParagraphFont"/>
+    <w:uiPriority w:val="99"/>
+    <w:unhideWhenUsed/>
+    <w:rsid w:val="00BC3D25"/>
+    <w:rPr>
+      <w:color w:val="0563C1" w:themeColor="hyperlink"/>
+      <w:u w:val="single"/>
     </w:rPr>
   </w:style>
 </w:styles>
@@ -1540,4 +3602,16 @@
     </a:ext>
   </a:extLst>
 </a:theme>
+</file>
+
+<file path=customXml/item1.xml><?xml version="1.0" encoding="utf-8"?>
+<b:Sources xmlns:b="http://schemas.openxmlformats.org/officeDocument/2006/bibliography" xmlns="http://schemas.openxmlformats.org/officeDocument/2006/bibliography" SelectedStyle="\APASixthEditionOfficeOnline.xsl" StyleName="APA" Version="6"/>
+</file>
+
+<file path=customXml/itemProps1.xml><?xml version="1.0" encoding="utf-8"?>
+<ds:datastoreItem xmlns:ds="http://schemas.openxmlformats.org/officeDocument/2006/customXml" ds:itemID="{E0D0D8B1-53AD-47A8-822F-E2CC186A1EF8}">
+  <ds:schemaRefs>
+    <ds:schemaRef ds:uri="http://schemas.openxmlformats.org/officeDocument/2006/bibliography"/>
+  </ds:schemaRefs>
+</ds:datastoreItem>
 </file>
</xml_diff>